<commit_message>
Updated report and WORK DELEGATION.txt
</commit_message>
<xml_diff>
--- a/REPORT.docx
+++ b/REPORT.docx
@@ -132,9 +132,6 @@
                 </w:rPr>
                 <w:alias w:val="Subtitle"/>
                 <w:id w:val="13406923"/>
-                <w:placeholder>
-                  <w:docPart w:val="EED0CF1ED520476292D4CEDCB81573C2"/>
-                </w:placeholder>
                 <w:dataBinding w:prefixMappings="xmlns:ns0='http://schemas.openxmlformats.org/package/2006/metadata/core-properties' xmlns:ns1='http://purl.org/dc/elements/1.1/'" w:xpath="/ns0:coreProperties[1]/ns1:subject[1]" w:storeItemID="{6C3C8BC8-F283-45AE-878A-BAB7291924A1}"/>
                 <w:text/>
               </w:sdtPr>
@@ -492,7 +489,16 @@
     </w:p>
     <w:p/>
     <w:p/>
-    <w:p/>
+    <w:p>
+      <w:r>
+        <w:t>Ipsita Mohapatra (A0101286N</w:t>
+      </w:r>
+      <w:bookmarkStart w:id="0" w:name="_GoBack"/>
+      <w:bookmarkEnd w:id="0"/>
+      <w:r>
+        <w:t>)</w:t>
+      </w:r>
+    </w:p>
     <w:p/>
     <w:p/>
     <w:p/>
@@ -664,27 +670,7 @@
                 <w:sz w:val="16"/>
                 <w:szCs w:val="16"/>
               </w:rPr>
-              <w:t xml:space="preserve">Implement </w:t>
-            </w:r>
-            <w:proofErr w:type="spellStart"/>
-            <w:r>
-              <w:rPr>
-                <w:rFonts w:ascii="Times New Roman" w:hAnsi="Times New Roman" w:cs="Times New Roman"/>
-                <w:color w:val="auto"/>
-                <w:sz w:val="16"/>
-                <w:szCs w:val="16"/>
-              </w:rPr>
-              <w:t>CodeParser</w:t>
-            </w:r>
-            <w:proofErr w:type="spellEnd"/>
-            <w:r>
-              <w:rPr>
-                <w:rFonts w:ascii="Times New Roman" w:hAnsi="Times New Roman" w:cs="Times New Roman"/>
-                <w:color w:val="auto"/>
-                <w:sz w:val="16"/>
-                <w:szCs w:val="16"/>
-              </w:rPr>
-              <w:t xml:space="preserve"> to parse SIMPLE program with simple assignment statements. Unit Testing.</w:t>
+              <w:t>Implement CodeParser to parse SIMPLE program with simple assignment statements. Unit Testing.</w:t>
             </w:r>
           </w:p>
         </w:tc>
@@ -734,9 +720,24 @@
                 <w:sz w:val="16"/>
                 <w:szCs w:val="16"/>
               </w:rPr>
-              <w:t xml:space="preserve">Implement </w:t>
+              <w:t>Implement VarTable, Follows in PKB. Unit Testing.</w:t>
             </w:r>
-            <w:proofErr w:type="spellStart"/>
+          </w:p>
+        </w:tc>
+        <w:tc>
+          <w:tcPr>
+            <w:tcW w:w="0" w:type="auto"/>
+          </w:tcPr>
+          <w:p>
+            <w:pPr>
+              <w:ind w:left="0"/>
+              <w:rPr>
+                <w:rFonts w:ascii="Times New Roman" w:hAnsi="Times New Roman" w:cs="Times New Roman"/>
+                <w:color w:val="auto"/>
+                <w:sz w:val="16"/>
+                <w:szCs w:val="16"/>
+              </w:rPr>
+            </w:pPr>
             <w:r>
               <w:rPr>
                 <w:rFonts w:ascii="Times New Roman" w:hAnsi="Times New Roman" w:cs="Times New Roman"/>
@@ -744,62 +745,7 @@
                 <w:sz w:val="16"/>
                 <w:szCs w:val="16"/>
               </w:rPr>
-              <w:t>VarTable</w:t>
-            </w:r>
-            <w:proofErr w:type="spellEnd"/>
-            <w:r>
-              <w:rPr>
-                <w:rFonts w:ascii="Times New Roman" w:hAnsi="Times New Roman" w:cs="Times New Roman"/>
-                <w:color w:val="auto"/>
-                <w:sz w:val="16"/>
-                <w:szCs w:val="16"/>
-              </w:rPr>
-              <w:t>, Follows in PKB. Unit Testing.</w:t>
-            </w:r>
-          </w:p>
-        </w:tc>
-        <w:tc>
-          <w:tcPr>
-            <w:tcW w:w="0" w:type="auto"/>
-          </w:tcPr>
-          <w:p>
-            <w:pPr>
-              <w:ind w:left="0"/>
-              <w:rPr>
-                <w:rFonts w:ascii="Times New Roman" w:hAnsi="Times New Roman" w:cs="Times New Roman"/>
-                <w:color w:val="auto"/>
-                <w:sz w:val="16"/>
-                <w:szCs w:val="16"/>
-              </w:rPr>
-            </w:pPr>
-            <w:r>
-              <w:rPr>
-                <w:rFonts w:ascii="Times New Roman" w:hAnsi="Times New Roman" w:cs="Times New Roman"/>
-                <w:color w:val="auto"/>
-                <w:sz w:val="16"/>
-                <w:szCs w:val="16"/>
-              </w:rPr>
-              <w:t xml:space="preserve">Implement </w:t>
-            </w:r>
-            <w:proofErr w:type="spellStart"/>
-            <w:r>
-              <w:rPr>
-                <w:rFonts w:ascii="Times New Roman" w:hAnsi="Times New Roman" w:cs="Times New Roman"/>
-                <w:color w:val="auto"/>
-                <w:sz w:val="16"/>
-                <w:szCs w:val="16"/>
-              </w:rPr>
-              <w:t>TypeTable</w:t>
-            </w:r>
-            <w:proofErr w:type="spellEnd"/>
-            <w:r>
-              <w:rPr>
-                <w:rFonts w:ascii="Times New Roman" w:hAnsi="Times New Roman" w:cs="Times New Roman"/>
-                <w:color w:val="auto"/>
-                <w:sz w:val="16"/>
-                <w:szCs w:val="16"/>
-              </w:rPr>
-              <w:t>, Parent in PKB. Set up PKB as singleton. Unit Testing.</w:t>
+              <w:t>Implement TypeTable, Parent in PKB. Set up PKB as singleton. Unit Testing.</w:t>
             </w:r>
           </w:p>
         </w:tc>
@@ -865,7 +811,7 @@
                 <w:sz w:val="16"/>
                 <w:szCs w:val="16"/>
               </w:rPr>
-              <w:t>Implement</w:t>
+              <w:t>Implement query parser for such-that clause.</w:t>
             </w:r>
             <w:r>
               <w:rPr>
@@ -874,24 +820,6 @@
                 <w:sz w:val="16"/>
                 <w:szCs w:val="16"/>
               </w:rPr>
-              <w:t xml:space="preserve"> query parser for such-that clause</w:t>
-            </w:r>
-            <w:r>
-              <w:rPr>
-                <w:rFonts w:ascii="Times New Roman" w:hAnsi="Times New Roman" w:cs="Times New Roman"/>
-                <w:color w:val="auto"/>
-                <w:sz w:val="16"/>
-                <w:szCs w:val="16"/>
-              </w:rPr>
-              <w:t>.</w:t>
-            </w:r>
-            <w:r>
-              <w:rPr>
-                <w:rFonts w:ascii="Times New Roman" w:hAnsi="Times New Roman" w:cs="Times New Roman"/>
-                <w:color w:val="auto"/>
-                <w:sz w:val="16"/>
-                <w:szCs w:val="16"/>
-              </w:rPr>
               <w:t xml:space="preserve"> Unit Testing.</w:t>
             </w:r>
           </w:p>
@@ -1032,7 +960,6 @@
                 <w:szCs w:val="16"/>
               </w:rPr>
             </w:pPr>
-            <w:proofErr w:type="spellStart"/>
             <w:r>
               <w:rPr>
                 <w:rFonts w:ascii="Times New Roman" w:hAnsi="Times New Roman" w:cs="Times New Roman"/>
@@ -1042,7 +969,6 @@
               </w:rPr>
               <w:t>Kester</w:t>
             </w:r>
-            <w:proofErr w:type="spellEnd"/>
           </w:p>
           <w:p>
             <w:pPr>
@@ -1243,7 +1169,6 @@
                 <w:szCs w:val="16"/>
               </w:rPr>
             </w:pPr>
-            <w:proofErr w:type="spellStart"/>
             <w:r>
               <w:rPr>
                 <w:rFonts w:ascii="Times New Roman" w:hAnsi="Times New Roman" w:cs="Times New Roman"/>
@@ -1253,7 +1178,6 @@
               </w:rPr>
               <w:t>Yohanes</w:t>
             </w:r>
-            <w:proofErr w:type="spellEnd"/>
           </w:p>
           <w:p>
             <w:pPr>
@@ -1445,7 +1369,6 @@
                 <w:szCs w:val="16"/>
               </w:rPr>
             </w:pPr>
-            <w:proofErr w:type="spellStart"/>
             <w:r>
               <w:rPr>
                 <w:rFonts w:ascii="Times New Roman" w:hAnsi="Times New Roman" w:cs="Times New Roman"/>
@@ -1455,7 +1378,6 @@
               </w:rPr>
               <w:t>Ipsita</w:t>
             </w:r>
-            <w:proofErr w:type="spellEnd"/>
           </w:p>
           <w:p>
             <w:pPr>
@@ -1709,7 +1631,6 @@
                 <w:szCs w:val="16"/>
               </w:rPr>
             </w:pPr>
-            <w:proofErr w:type="spellStart"/>
             <w:r>
               <w:rPr>
                 <w:rFonts w:ascii="Times New Roman" w:hAnsi="Times New Roman" w:cs="Times New Roman"/>
@@ -1719,7 +1640,6 @@
               </w:rPr>
               <w:t>Lacie</w:t>
             </w:r>
-            <w:proofErr w:type="spellEnd"/>
           </w:p>
           <w:p>
             <w:pPr>
@@ -1911,7 +1831,6 @@
                 <w:szCs w:val="16"/>
               </w:rPr>
             </w:pPr>
-            <w:proofErr w:type="spellStart"/>
             <w:r>
               <w:rPr>
                 <w:rFonts w:ascii="Times New Roman" w:hAnsi="Times New Roman" w:cs="Times New Roman"/>
@@ -1921,7 +1840,6 @@
               </w:rPr>
               <w:t>Hisyam</w:t>
             </w:r>
-            <w:proofErr w:type="spellEnd"/>
           </w:p>
           <w:p>
             <w:pPr>
@@ -2113,7 +2031,6 @@
                 <w:szCs w:val="16"/>
               </w:rPr>
             </w:pPr>
-            <w:proofErr w:type="spellStart"/>
             <w:r>
               <w:rPr>
                 <w:rFonts w:ascii="Times New Roman" w:hAnsi="Times New Roman" w:cs="Times New Roman"/>
@@ -2123,7 +2040,6 @@
               </w:rPr>
               <w:t>Adinda</w:t>
             </w:r>
-            <w:proofErr w:type="spellEnd"/>
           </w:p>
           <w:p>
             <w:pPr>
@@ -2294,8 +2210,6 @@
           <w:szCs w:val="16"/>
         </w:rPr>
       </w:pPr>
-      <w:bookmarkStart w:id="0" w:name="_GoBack"/>
-      <w:bookmarkEnd w:id="0"/>
     </w:p>
     <w:tbl>
       <w:tblPr>
@@ -2422,79 +2336,8 @@
                 <w:sz w:val="16"/>
                 <w:szCs w:val="16"/>
               </w:rPr>
-              <w:t xml:space="preserve">Implement complete </w:t>
+              <w:t>Implement complete CodeParser. Integrate with VarTable, TypeTable, Follows, Parent</w:t>
             </w:r>
-            <w:proofErr w:type="spellStart"/>
-            <w:r>
-              <w:rPr>
-                <w:rFonts w:ascii="Times New Roman" w:hAnsi="Times New Roman" w:cs="Times New Roman"/>
-                <w:color w:val="auto"/>
-                <w:sz w:val="16"/>
-                <w:szCs w:val="16"/>
-              </w:rPr>
-              <w:t>CodeParser</w:t>
-            </w:r>
-            <w:proofErr w:type="spellEnd"/>
-            <w:r>
-              <w:rPr>
-                <w:rFonts w:ascii="Times New Roman" w:hAnsi="Times New Roman" w:cs="Times New Roman"/>
-                <w:color w:val="auto"/>
-                <w:sz w:val="16"/>
-                <w:szCs w:val="16"/>
-              </w:rPr>
-              <w:t xml:space="preserve">. Integrate with </w:t>
-            </w:r>
-            <w:proofErr w:type="spellStart"/>
-            <w:r>
-              <w:rPr>
-                <w:rFonts w:ascii="Times New Roman" w:hAnsi="Times New Roman" w:cs="Times New Roman"/>
-                <w:color w:val="auto"/>
-                <w:sz w:val="16"/>
-                <w:szCs w:val="16"/>
-              </w:rPr>
-              <w:t>VarTable</w:t>
-            </w:r>
-            <w:proofErr w:type="spellEnd"/>
-            <w:r>
-              <w:rPr>
-                <w:rFonts w:ascii="Times New Roman" w:hAnsi="Times New Roman" w:cs="Times New Roman"/>
-                <w:color w:val="auto"/>
-                <w:sz w:val="16"/>
-                <w:szCs w:val="16"/>
-              </w:rPr>
-              <w:t xml:space="preserve">, </w:t>
-            </w:r>
-            <w:proofErr w:type="spellStart"/>
-            <w:r>
-              <w:rPr>
-                <w:rFonts w:ascii="Times New Roman" w:hAnsi="Times New Roman" w:cs="Times New Roman"/>
-                <w:color w:val="auto"/>
-                <w:sz w:val="16"/>
-                <w:szCs w:val="16"/>
-              </w:rPr>
-              <w:t>TypeTable</w:t>
-            </w:r>
-            <w:proofErr w:type="spellEnd"/>
-            <w:r>
-              <w:rPr>
-                <w:rFonts w:ascii="Times New Roman" w:hAnsi="Times New Roman" w:cs="Times New Roman"/>
-                <w:color w:val="auto"/>
-                <w:sz w:val="16"/>
-                <w:szCs w:val="16"/>
-              </w:rPr>
-              <w:t xml:space="preserve">, Follows, </w:t>
-            </w:r>
-            <w:proofErr w:type="gramStart"/>
-            <w:r>
-              <w:rPr>
-                <w:rFonts w:ascii="Times New Roman" w:hAnsi="Times New Roman" w:cs="Times New Roman"/>
-                <w:color w:val="auto"/>
-                <w:sz w:val="16"/>
-                <w:szCs w:val="16"/>
-              </w:rPr>
-              <w:t>Parent</w:t>
-            </w:r>
-            <w:proofErr w:type="gramEnd"/>
             <w:r>
               <w:rPr>
                 <w:rFonts w:ascii="Times New Roman" w:hAnsi="Times New Roman" w:cs="Times New Roman"/>
@@ -2653,9 +2496,24 @@
                 <w:sz w:val="16"/>
                 <w:szCs w:val="16"/>
               </w:rPr>
-              <w:t xml:space="preserve">Integration Testing of </w:t>
+              <w:t>Integration Testing of CodeParser with PKB.</w:t>
             </w:r>
-            <w:proofErr w:type="spellStart"/>
+          </w:p>
+        </w:tc>
+        <w:tc>
+          <w:tcPr>
+            <w:tcW w:w="0" w:type="auto"/>
+          </w:tcPr>
+          <w:p>
+            <w:pPr>
+              <w:ind w:left="0"/>
+              <w:rPr>
+                <w:rFonts w:ascii="Times New Roman" w:hAnsi="Times New Roman" w:cs="Times New Roman"/>
+                <w:color w:val="auto"/>
+                <w:sz w:val="16"/>
+                <w:szCs w:val="16"/>
+              </w:rPr>
+            </w:pPr>
             <w:r>
               <w:rPr>
                 <w:rFonts w:ascii="Times New Roman" w:hAnsi="Times New Roman" w:cs="Times New Roman"/>
@@ -2663,9 +2521,35 @@
                 <w:sz w:val="16"/>
                 <w:szCs w:val="16"/>
               </w:rPr>
-              <w:t>CodeParser</w:t>
+              <w:t>Integration Testing of CodeParser with PKB.</w:t>
             </w:r>
-            <w:proofErr w:type="spellEnd"/>
+          </w:p>
+          <w:p>
+            <w:pPr>
+              <w:ind w:left="0"/>
+              <w:rPr>
+                <w:rFonts w:ascii="Times New Roman" w:hAnsi="Times New Roman" w:cs="Times New Roman"/>
+                <w:color w:val="auto"/>
+                <w:sz w:val="16"/>
+                <w:szCs w:val="16"/>
+              </w:rPr>
+            </w:pPr>
+          </w:p>
+        </w:tc>
+        <w:tc>
+          <w:tcPr>
+            <w:tcW w:w="0" w:type="auto"/>
+          </w:tcPr>
+          <w:p>
+            <w:pPr>
+              <w:ind w:left="0"/>
+              <w:rPr>
+                <w:rFonts w:ascii="Times New Roman" w:hAnsi="Times New Roman" w:cs="Times New Roman"/>
+                <w:color w:val="auto"/>
+                <w:sz w:val="16"/>
+                <w:szCs w:val="16"/>
+              </w:rPr>
+            </w:pPr>
             <w:r>
               <w:rPr>
                 <w:rFonts w:ascii="Times New Roman" w:hAnsi="Times New Roman" w:cs="Times New Roman"/>
@@ -2673,108 +2557,7 @@
                 <w:sz w:val="16"/>
                 <w:szCs w:val="16"/>
               </w:rPr>
-              <w:t xml:space="preserve"> with PKB.</w:t>
-            </w:r>
-          </w:p>
-        </w:tc>
-        <w:tc>
-          <w:tcPr>
-            <w:tcW w:w="0" w:type="auto"/>
-          </w:tcPr>
-          <w:p>
-            <w:pPr>
-              <w:ind w:left="0"/>
-              <w:rPr>
-                <w:rFonts w:ascii="Times New Roman" w:hAnsi="Times New Roman" w:cs="Times New Roman"/>
-                <w:color w:val="auto"/>
-                <w:sz w:val="16"/>
-                <w:szCs w:val="16"/>
-              </w:rPr>
-            </w:pPr>
-            <w:r>
-              <w:rPr>
-                <w:rFonts w:ascii="Times New Roman" w:hAnsi="Times New Roman" w:cs="Times New Roman"/>
-                <w:color w:val="auto"/>
-                <w:sz w:val="16"/>
-                <w:szCs w:val="16"/>
-              </w:rPr>
-              <w:t xml:space="preserve">Integration Testing of </w:t>
-            </w:r>
-            <w:proofErr w:type="spellStart"/>
-            <w:r>
-              <w:rPr>
-                <w:rFonts w:ascii="Times New Roman" w:hAnsi="Times New Roman" w:cs="Times New Roman"/>
-                <w:color w:val="auto"/>
-                <w:sz w:val="16"/>
-                <w:szCs w:val="16"/>
-              </w:rPr>
-              <w:t>CodeParser</w:t>
-            </w:r>
-            <w:proofErr w:type="spellEnd"/>
-            <w:r>
-              <w:rPr>
-                <w:rFonts w:ascii="Times New Roman" w:hAnsi="Times New Roman" w:cs="Times New Roman"/>
-                <w:color w:val="auto"/>
-                <w:sz w:val="16"/>
-                <w:szCs w:val="16"/>
-              </w:rPr>
-              <w:t xml:space="preserve"> with PKB.</w:t>
-            </w:r>
-          </w:p>
-          <w:p>
-            <w:pPr>
-              <w:ind w:left="0"/>
-              <w:rPr>
-                <w:rFonts w:ascii="Times New Roman" w:hAnsi="Times New Roman" w:cs="Times New Roman"/>
-                <w:color w:val="auto"/>
-                <w:sz w:val="16"/>
-                <w:szCs w:val="16"/>
-              </w:rPr>
-            </w:pPr>
-          </w:p>
-        </w:tc>
-        <w:tc>
-          <w:tcPr>
-            <w:tcW w:w="0" w:type="auto"/>
-          </w:tcPr>
-          <w:p>
-            <w:pPr>
-              <w:ind w:left="0"/>
-              <w:rPr>
-                <w:rFonts w:ascii="Times New Roman" w:hAnsi="Times New Roman" w:cs="Times New Roman"/>
-                <w:color w:val="auto"/>
-                <w:sz w:val="16"/>
-                <w:szCs w:val="16"/>
-              </w:rPr>
-            </w:pPr>
-            <w:r>
-              <w:rPr>
-                <w:rFonts w:ascii="Times New Roman" w:hAnsi="Times New Roman" w:cs="Times New Roman"/>
-                <w:color w:val="auto"/>
-                <w:sz w:val="16"/>
-                <w:szCs w:val="16"/>
-              </w:rPr>
-              <w:t xml:space="preserve">Integrate with </w:t>
-            </w:r>
-            <w:proofErr w:type="spellStart"/>
-            <w:r>
-              <w:rPr>
-                <w:rFonts w:ascii="Times New Roman" w:hAnsi="Times New Roman" w:cs="Times New Roman"/>
-                <w:color w:val="auto"/>
-                <w:sz w:val="16"/>
-                <w:szCs w:val="16"/>
-              </w:rPr>
-              <w:t>AutoTester</w:t>
-            </w:r>
-            <w:proofErr w:type="spellEnd"/>
-            <w:r>
-              <w:rPr>
-                <w:rFonts w:ascii="Times New Roman" w:hAnsi="Times New Roman" w:cs="Times New Roman"/>
-                <w:color w:val="auto"/>
-                <w:sz w:val="16"/>
-                <w:szCs w:val="16"/>
-              </w:rPr>
-              <w:t>.</w:t>
+              <w:t>Integrate with AutoTester.</w:t>
             </w:r>
           </w:p>
         </w:tc>
@@ -2954,7 +2737,6 @@
                 <w:szCs w:val="16"/>
               </w:rPr>
             </w:pPr>
-            <w:proofErr w:type="spellStart"/>
             <w:r>
               <w:rPr>
                 <w:rFonts w:ascii="Times New Roman" w:hAnsi="Times New Roman" w:cs="Times New Roman"/>
@@ -2964,7 +2746,6 @@
               </w:rPr>
               <w:t>Kester</w:t>
             </w:r>
-            <w:proofErr w:type="spellEnd"/>
           </w:p>
           <w:p>
             <w:pPr>
@@ -3182,7 +2963,6 @@
                 <w:szCs w:val="16"/>
               </w:rPr>
             </w:pPr>
-            <w:proofErr w:type="spellStart"/>
             <w:r>
               <w:rPr>
                 <w:rFonts w:ascii="Times New Roman" w:hAnsi="Times New Roman" w:cs="Times New Roman"/>
@@ -3192,7 +2972,6 @@
               </w:rPr>
               <w:t>Yohanes</w:t>
             </w:r>
-            <w:proofErr w:type="spellEnd"/>
           </w:p>
           <w:p>
             <w:pPr>
@@ -3401,7 +3180,6 @@
                 <w:szCs w:val="16"/>
               </w:rPr>
             </w:pPr>
-            <w:proofErr w:type="spellStart"/>
             <w:r>
               <w:rPr>
                 <w:rFonts w:ascii="Times New Roman" w:hAnsi="Times New Roman" w:cs="Times New Roman"/>
@@ -3411,7 +3189,6 @@
               </w:rPr>
               <w:t>Ipsita</w:t>
             </w:r>
-            <w:proofErr w:type="spellEnd"/>
           </w:p>
           <w:p>
             <w:pPr>
@@ -3685,7 +3462,6 @@
                 <w:szCs w:val="16"/>
               </w:rPr>
             </w:pPr>
-            <w:proofErr w:type="spellStart"/>
             <w:r>
               <w:rPr>
                 <w:rFonts w:ascii="Times New Roman" w:hAnsi="Times New Roman" w:cs="Times New Roman"/>
@@ -3695,7 +3471,6 @@
               </w:rPr>
               <w:t>Lacie</w:t>
             </w:r>
-            <w:proofErr w:type="spellEnd"/>
           </w:p>
           <w:p>
             <w:pPr>
@@ -3913,7 +3688,6 @@
                 <w:szCs w:val="16"/>
               </w:rPr>
             </w:pPr>
-            <w:proofErr w:type="spellStart"/>
             <w:r>
               <w:rPr>
                 <w:rFonts w:ascii="Times New Roman" w:hAnsi="Times New Roman" w:cs="Times New Roman"/>
@@ -3923,7 +3697,6 @@
               </w:rPr>
               <w:t>Hisyam</w:t>
             </w:r>
-            <w:proofErr w:type="spellEnd"/>
           </w:p>
           <w:p>
             <w:pPr>
@@ -4132,7 +3905,6 @@
                 <w:szCs w:val="16"/>
               </w:rPr>
             </w:pPr>
-            <w:proofErr w:type="spellStart"/>
             <w:r>
               <w:rPr>
                 <w:rFonts w:ascii="Times New Roman" w:hAnsi="Times New Roman" w:cs="Times New Roman"/>
@@ -4142,7 +3914,6 @@
               </w:rPr>
               <w:t>Adinda</w:t>
             </w:r>
-            <w:proofErr w:type="spellEnd"/>
           </w:p>
           <w:p>
             <w:pPr>
@@ -4682,7 +4453,6 @@
                 <w:szCs w:val="16"/>
               </w:rPr>
             </w:pPr>
-            <w:proofErr w:type="spellStart"/>
             <w:r>
               <w:rPr>
                 <w:rFonts w:ascii="Times New Roman" w:hAnsi="Times New Roman" w:cs="Times New Roman"/>
@@ -4692,7 +4462,6 @@
               </w:rPr>
               <w:t>Kester</w:t>
             </w:r>
-            <w:proofErr w:type="spellEnd"/>
           </w:p>
           <w:p>
             <w:pPr>
@@ -4841,7 +4610,6 @@
                 <w:szCs w:val="16"/>
               </w:rPr>
             </w:pPr>
-            <w:proofErr w:type="spellStart"/>
             <w:r>
               <w:rPr>
                 <w:rFonts w:ascii="Times New Roman" w:hAnsi="Times New Roman" w:cs="Times New Roman"/>
@@ -4851,7 +4619,6 @@
               </w:rPr>
               <w:t>Yohanes</w:t>
             </w:r>
-            <w:proofErr w:type="spellEnd"/>
           </w:p>
           <w:p>
             <w:pPr>
@@ -5018,7 +4785,6 @@
                 <w:szCs w:val="16"/>
               </w:rPr>
             </w:pPr>
-            <w:proofErr w:type="spellStart"/>
             <w:r>
               <w:rPr>
                 <w:rFonts w:ascii="Times New Roman" w:hAnsi="Times New Roman" w:cs="Times New Roman"/>
@@ -5028,7 +4794,6 @@
               </w:rPr>
               <w:t>Ipsita</w:t>
             </w:r>
-            <w:proofErr w:type="spellEnd"/>
           </w:p>
           <w:p>
             <w:pPr>
@@ -5237,7 +5002,6 @@
                 <w:szCs w:val="16"/>
               </w:rPr>
             </w:pPr>
-            <w:proofErr w:type="spellStart"/>
             <w:r>
               <w:rPr>
                 <w:rFonts w:ascii="Times New Roman" w:hAnsi="Times New Roman" w:cs="Times New Roman"/>
@@ -5247,7 +5011,6 @@
               </w:rPr>
               <w:t>Lacie</w:t>
             </w:r>
-            <w:proofErr w:type="spellEnd"/>
           </w:p>
           <w:p>
             <w:pPr>
@@ -5405,7 +5168,6 @@
                 <w:szCs w:val="16"/>
               </w:rPr>
             </w:pPr>
-            <w:proofErr w:type="spellStart"/>
             <w:r>
               <w:rPr>
                 <w:rFonts w:ascii="Times New Roman" w:hAnsi="Times New Roman" w:cs="Times New Roman"/>
@@ -5415,7 +5177,6 @@
               </w:rPr>
               <w:t>Hisyam</w:t>
             </w:r>
-            <w:proofErr w:type="spellEnd"/>
           </w:p>
           <w:p>
             <w:pPr>
@@ -5582,7 +5343,6 @@
                 <w:szCs w:val="16"/>
               </w:rPr>
             </w:pPr>
-            <w:proofErr w:type="spellStart"/>
             <w:r>
               <w:rPr>
                 <w:rFonts w:ascii="Times New Roman" w:hAnsi="Times New Roman" w:cs="Times New Roman"/>
@@ -5592,7 +5352,6 @@
               </w:rPr>
               <w:t>Adinda</w:t>
             </w:r>
-            <w:proofErr w:type="spellEnd"/>
           </w:p>
           <w:p>
             <w:pPr>
@@ -5824,15 +5583,7 @@
         <w:tab/>
       </w:r>
       <w:r>
-        <w:t>Interaction (</w:t>
-      </w:r>
-      <w:proofErr w:type="spellStart"/>
-      <w:r>
-        <w:t>Uml</w:t>
-      </w:r>
-      <w:proofErr w:type="spellEnd"/>
-      <w:r>
-        <w:t xml:space="preserve"> Diagrams)</w:t>
+        <w:t>Interaction (Uml Diagrams)</w:t>
       </w:r>
       <w:bookmarkEnd w:id="3"/>
     </w:p>
@@ -5922,14 +5673,9 @@
       </w:pPr>
       <w:bookmarkStart w:id="5" w:name="_Toc384845073"/>
       <w:r>
-        <w:t xml:space="preserve">4.2 </w:t>
-      </w:r>
-      <w:proofErr w:type="spellStart"/>
-      <w:r>
-        <w:t>Pkb</w:t>
+        <w:t>4.2 Pkb</w:t>
       </w:r>
       <w:bookmarkEnd w:id="5"/>
-      <w:proofErr w:type="spellEnd"/>
     </w:p>
     <w:p/>
     <w:p>
@@ -6049,25 +5795,7 @@
           <w:sz w:val="24"/>
           <w:szCs w:val="24"/>
         </w:rPr>
-        <w:t xml:space="preserve">We did testing on 3 different levels, namely unit testing (using </w:t>
-      </w:r>
-      <w:proofErr w:type="spellStart"/>
-      <w:r>
-        <w:rPr>
-          <w:color w:val="auto"/>
-          <w:sz w:val="24"/>
-          <w:szCs w:val="24"/>
-        </w:rPr>
-        <w:t>CPPUnit</w:t>
-      </w:r>
-      <w:proofErr w:type="spellEnd"/>
-      <w:r>
-        <w:rPr>
-          <w:color w:val="auto"/>
-          <w:sz w:val="24"/>
-          <w:szCs w:val="24"/>
-        </w:rPr>
-        <w:t xml:space="preserve">), integration testing </w:t>
+        <w:t xml:space="preserve">We did testing on 3 different levels, namely unit testing (using CPPUnit), integration testing </w:t>
       </w:r>
       <w:r>
         <w:rPr>
@@ -6075,25 +5803,7 @@
           <w:sz w:val="24"/>
           <w:szCs w:val="24"/>
         </w:rPr>
-        <w:t xml:space="preserve">(using </w:t>
-      </w:r>
-      <w:proofErr w:type="spellStart"/>
-      <w:r>
-        <w:rPr>
-          <w:color w:val="auto"/>
-          <w:sz w:val="24"/>
-          <w:szCs w:val="24"/>
-        </w:rPr>
-        <w:t>CPPUnit</w:t>
-      </w:r>
-      <w:proofErr w:type="spellEnd"/>
-      <w:r>
-        <w:rPr>
-          <w:color w:val="auto"/>
-          <w:sz w:val="24"/>
-          <w:szCs w:val="24"/>
-        </w:rPr>
-        <w:t xml:space="preserve">) </w:t>
+        <w:t xml:space="preserve">(using CPPUnit) </w:t>
       </w:r>
       <w:r>
         <w:rPr>
@@ -6119,7 +5829,6 @@
         </w:rPr>
         <w:t xml:space="preserve">(using </w:t>
       </w:r>
-      <w:proofErr w:type="spellStart"/>
       <w:r>
         <w:rPr>
           <w:color w:val="auto"/>
@@ -6134,16 +5843,7 @@
           <w:sz w:val="24"/>
           <w:szCs w:val="24"/>
         </w:rPr>
-        <w:t>ester</w:t>
-      </w:r>
-      <w:proofErr w:type="spellEnd"/>
-      <w:r>
-        <w:rPr>
-          <w:color w:val="auto"/>
-          <w:sz w:val="24"/>
-          <w:szCs w:val="24"/>
-        </w:rPr>
-        <w:t>)</w:t>
+        <w:t>ester)</w:t>
       </w:r>
       <w:r>
         <w:rPr>
@@ -6330,19 +6030,10 @@
     <w:p>
       <w:pPr>
         <w:pStyle w:val="Title"/>
-        <w:jc w:val="center"/>
       </w:pPr>
-    </w:p>
-    <w:p>
-      <w:pPr>
-        <w:pStyle w:val="Title"/>
-        <w:jc w:val="center"/>
-      </w:pPr>
-    </w:p>
-    <w:p>
-      <w:pPr>
-        <w:pStyle w:val="Title"/>
-      </w:pPr>
+      <w:r>
+        <w:t xml:space="preserve"> </w:t>
+      </w:r>
     </w:p>
     <w:p>
       <w:pPr>
@@ -6350,6 +6041,7 @@
         <w:jc w:val="center"/>
       </w:pPr>
       <w:r>
+        <w:lastRenderedPageBreak/>
         <w:t>6.</w:t>
       </w:r>
       <w:r>
@@ -6398,6 +6090,7 @@
         <w:jc w:val="center"/>
       </w:pPr>
       <w:r>
+        <w:lastRenderedPageBreak/>
         <w:t xml:space="preserve">7. </w:t>
       </w:r>
       <w:r>
@@ -6437,13 +6130,9 @@
       </w:r>
       <w:r>
         <w:tab/>
-      </w:r>
-      <w:proofErr w:type="spellStart"/>
-      <w:r>
         <w:t>Vartable</w:t>
       </w:r>
       <w:bookmarkEnd w:id="14"/>
-      <w:proofErr w:type="spellEnd"/>
     </w:p>
     <w:p/>
     <w:p>
@@ -6457,13 +6146,9 @@
       </w:r>
       <w:r>
         <w:tab/>
-      </w:r>
-      <w:proofErr w:type="spellStart"/>
-      <w:r>
         <w:t>Proctable</w:t>
       </w:r>
       <w:bookmarkEnd w:id="15"/>
-      <w:proofErr w:type="spellEnd"/>
     </w:p>
     <w:p/>
     <w:p>
@@ -6477,13 +6162,9 @@
       </w:r>
       <w:r>
         <w:tab/>
-      </w:r>
-      <w:proofErr w:type="spellStart"/>
-      <w:r>
         <w:t>Ast</w:t>
       </w:r>
       <w:bookmarkEnd w:id="16"/>
-      <w:proofErr w:type="spellEnd"/>
     </w:p>
     <w:p/>
     <w:p>
@@ -6597,6 +6278,7 @@
         <w:jc w:val="center"/>
       </w:pPr>
       <w:r>
+        <w:lastRenderedPageBreak/>
         <w:t>8. Discussion</w:t>
       </w:r>
     </w:p>
@@ -6635,6 +6317,7 @@
         <w:jc w:val="center"/>
       </w:pPr>
       <w:r>
+        <w:lastRenderedPageBreak/>
         <w:t>9. Comments</w:t>
       </w:r>
     </w:p>
@@ -6670,23 +6353,7 @@
         <w:t xml:space="preserve"> Look SDs and plan testing.</w:t>
       </w:r>
       <w:r>
-        <w:t xml:space="preserve"> (</w:t>
-      </w:r>
-      <w:proofErr w:type="gramStart"/>
-      <w:r>
-        <w:t>wait</w:t>
-      </w:r>
-      <w:proofErr w:type="gramEnd"/>
-      <w:r>
-        <w:t xml:space="preserve"> for </w:t>
-      </w:r>
-      <w:proofErr w:type="spellStart"/>
-      <w:r>
-        <w:t>dinda</w:t>
-      </w:r>
-      <w:proofErr w:type="spellEnd"/>
-      <w:r>
-        <w:t>)</w:t>
+        <w:t xml:space="preserve"> (wait for dinda)</w:t>
       </w:r>
     </w:p>
   </w:comment>
@@ -6702,26 +6369,10 @@
         <w:annotationRef/>
       </w:r>
       <w:r>
-        <w:t>@</w:t>
-      </w:r>
-      <w:proofErr w:type="spellStart"/>
-      <w:r>
-        <w:t>Hisyam</w:t>
-      </w:r>
-      <w:proofErr w:type="spellEnd"/>
-      <w:r>
-        <w:t xml:space="preserve">, </w:t>
+        <w:t xml:space="preserve">@Hisyam, </w:t>
       </w:r>
       <w:r>
-        <w:t xml:space="preserve">HOW TO DO? </w:t>
-      </w:r>
-      <w:proofErr w:type="gramStart"/>
-      <w:r>
-        <w:t>please</w:t>
-      </w:r>
-      <w:proofErr w:type="gramEnd"/>
-      <w:r>
-        <w:t xml:space="preserve"> help me with this portion.</w:t>
+        <w:t>HOW TO DO? please help me with this portion.</w:t>
       </w:r>
     </w:p>
   </w:comment>
@@ -8844,38 +8495,6 @@
         </w:p>
       </w:docPartBody>
     </w:docPart>
-    <w:docPart>
-      <w:docPartPr>
-        <w:name w:val="C122BFC18E1D472CBE52902B4608C7F7"/>
-        <w:category>
-          <w:name w:val="General"/>
-          <w:gallery w:val="placeholder"/>
-        </w:category>
-        <w:types>
-          <w:type w:val="bbPlcHdr"/>
-        </w:types>
-        <w:behaviors>
-          <w:behavior w:val="content"/>
-        </w:behaviors>
-        <w:guid w:val="{4EA8C87D-403D-44DC-95AD-527C48AA8187}"/>
-      </w:docPartPr>
-      <w:docPartBody>
-        <w:p>
-          <w:pPr>
-            <w:pStyle w:val="C122BFC18E1D472CBE52902B4608C7F7"/>
-          </w:pPr>
-          <w:r>
-            <w:rPr>
-              <w:rFonts w:asciiTheme="majorHAnsi" w:eastAsiaTheme="majorEastAsia" w:hAnsiTheme="majorHAnsi" w:cstheme="majorBidi"/>
-              <w:color w:val="4F81BD" w:themeColor="accent1"/>
-              <w:sz w:val="80"/>
-              <w:szCs w:val="80"/>
-            </w:rPr>
-            <w:t>[Type the document title]</w:t>
-          </w:r>
-        </w:p>
-      </w:docPartBody>
-    </w:docPart>
   </w:docParts>
 </w:glossaryDocument>
 </file>
@@ -8947,6 +8566,7 @@
     <w:rsid w:val="002F4313"/>
     <w:rsid w:val="00872477"/>
     <w:rsid w:val="00C45A7C"/>
+    <w:rsid w:val="00D00A2F"/>
     <w:rsid w:val="00FD455A"/>
   </w:rsids>
   <m:mathPr>
@@ -9993,7 +9613,7 @@
 </file>
 
 <file path=customXml/itemProps2.xml><?xml version="1.0" encoding="utf-8"?>
-<ds:datastoreItem xmlns:ds="http://schemas.openxmlformats.org/officeDocument/2006/customXml" ds:itemID="{C12B6D7B-7EFF-4749-87D8-A014A9740FDD}">
+<ds:datastoreItem xmlns:ds="http://schemas.openxmlformats.org/officeDocument/2006/customXml" ds:itemID="{A333342E-3F67-47E4-A283-B76F06BFE044}">
   <ds:schemaRefs>
     <ds:schemaRef ds:uri="http://schemas.openxmlformats.org/officeDocument/2006/bibliography"/>
   </ds:schemaRefs>

</xml_diff>

<commit_message>
added some write up for project report. more coming up. commit often, commit early! heh heh.
</commit_message>
<xml_diff>
--- a/REPORT.docx
+++ b/REPORT.docx
@@ -473,6 +473,11 @@
     </w:p>
     <w:p/>
     <w:p>
+      <w:r>
+        <w:t>Adinda Ayu Savitri (A0099214B)</w:t>
+      </w:r>
+    </w:p>
+    <w:p>
       <w:proofErr w:type="spellStart"/>
       <w:r>
         <w:t>Hisyam</w:t>
@@ -489,14 +494,9 @@
       <w:r>
         <w:t xml:space="preserve"> </w:t>
       </w:r>
-      <w:proofErr w:type="spellStart"/>
       <w:proofErr w:type="gramStart"/>
       <w:r>
-        <w:t>Indrakesuma</w:t>
-      </w:r>
-      <w:proofErr w:type="spellEnd"/>
-      <w:r>
-        <w:t>(</w:t>
+        <w:t>Indrakesuma(</w:t>
       </w:r>
       <w:proofErr w:type="gramEnd"/>
       <w:r>
@@ -553,7 +553,6 @@
         <w:jc w:val="center"/>
       </w:pPr>
       <w:r>
-        <w:lastRenderedPageBreak/>
         <w:t>2. Development P</w:t>
       </w:r>
       <w:r>
@@ -2121,7 +2120,6 @@
                 <w:szCs w:val="16"/>
               </w:rPr>
             </w:pPr>
-            <w:proofErr w:type="spellStart"/>
             <w:r>
               <w:rPr>
                 <w:rFonts w:ascii="Times New Roman" w:hAnsi="Times New Roman" w:cs="Times New Roman"/>
@@ -2131,7 +2129,6 @@
               </w:rPr>
               <w:t>Adinda</w:t>
             </w:r>
-            <w:proofErr w:type="spellEnd"/>
           </w:p>
           <w:p>
             <w:pPr>
@@ -4007,7 +4004,6 @@
                 <w:szCs w:val="16"/>
               </w:rPr>
             </w:pPr>
-            <w:proofErr w:type="spellStart"/>
             <w:r>
               <w:rPr>
                 <w:rFonts w:ascii="Times New Roman" w:hAnsi="Times New Roman" w:cs="Times New Roman"/>
@@ -4017,7 +4013,6 @@
               </w:rPr>
               <w:t>Adinda</w:t>
             </w:r>
-            <w:proofErr w:type="spellEnd"/>
           </w:p>
           <w:p>
             <w:pPr>
@@ -5456,7 +5451,6 @@
                 <w:szCs w:val="16"/>
               </w:rPr>
             </w:pPr>
-            <w:proofErr w:type="spellStart"/>
             <w:r>
               <w:rPr>
                 <w:rFonts w:ascii="Times New Roman" w:hAnsi="Times New Roman" w:cs="Times New Roman"/>
@@ -5466,7 +5460,6 @@
               </w:rPr>
               <w:t>Adinda</w:t>
             </w:r>
-            <w:proofErr w:type="spellEnd"/>
           </w:p>
           <w:p>
             <w:pPr>
@@ -5813,11 +5806,139 @@
       </w:pPr>
       <w:bookmarkStart w:id="5" w:name="_Toc384845074"/>
       <w:r>
-        <w:t>4.1 Query Processor</w:t>
+        <w:t>4.3</w:t>
+      </w:r>
+      <w:r>
+        <w:t xml:space="preserve"> Query Processor</w:t>
       </w:r>
       <w:bookmarkEnd w:id="5"/>
     </w:p>
-    <w:p/>
+    <w:p>
+      <w:pPr>
+        <w:ind w:left="0"/>
+      </w:pPr>
+    </w:p>
+    <w:p>
+      <w:pPr>
+        <w:ind w:left="0"/>
+        <w:rPr>
+          <w:color w:val="auto"/>
+        </w:rPr>
+      </w:pPr>
+      <w:r>
+        <w:rPr>
+          <w:color w:val="auto"/>
+        </w:rPr>
+        <w:t>Query processor</w:t>
+      </w:r>
+      <w:r>
+        <w:rPr>
+          <w:color w:val="auto"/>
+        </w:rPr>
+        <w:t xml:space="preserve"> consists of three parts: query processor (controller), query parser, and query evaluator.</w:t>
+      </w:r>
+    </w:p>
+    <w:p>
+      <w:pPr>
+        <w:ind w:left="0"/>
+        <w:rPr>
+          <w:color w:val="auto"/>
+        </w:rPr>
+      </w:pPr>
+      <w:r>
+        <w:rPr>
+          <w:color w:val="auto"/>
+        </w:rPr>
+        <w:t>4.3.1 Query processor</w:t>
+      </w:r>
+    </w:p>
+    <w:p>
+      <w:pPr>
+        <w:ind w:left="0"/>
+        <w:rPr>
+          <w:color w:val="auto"/>
+        </w:rPr>
+      </w:pPr>
+      <w:r>
+        <w:rPr>
+          <w:color w:val="auto"/>
+        </w:rPr>
+        <w:t>4.3.2 Query Parser</w:t>
+      </w:r>
+    </w:p>
+    <w:p>
+      <w:pPr>
+        <w:ind w:left="0"/>
+        <w:jc w:val="both"/>
+        <w:rPr>
+          <w:color w:val="auto"/>
+        </w:rPr>
+      </w:pPr>
+      <w:r>
+        <w:rPr>
+          <w:color w:val="auto"/>
+        </w:rPr>
+        <w:t>Query parser has two major functionalities: que</w:t>
+      </w:r>
+      <w:r>
+        <w:rPr>
+          <w:color w:val="auto"/>
+        </w:rPr>
+        <w:t xml:space="preserve">ry validation and query parsing, and they are implemented as functions in the </w:t>
+      </w:r>
+      <w:proofErr w:type="spellStart"/>
+      <w:r>
+        <w:rPr>
+          <w:color w:val="auto"/>
+        </w:rPr>
+        <w:t>QueryParser</w:t>
+      </w:r>
+      <w:proofErr w:type="spellEnd"/>
+      <w:r>
+        <w:rPr>
+          <w:color w:val="auto"/>
+        </w:rPr>
+        <w:t xml:space="preserve"> class. Query controller calls query validator to check if the given query is syntactically correct. If it is, query controller will then parse the query by calling the query parser.</w:t>
+      </w:r>
+      <w:r>
+        <w:rPr>
+          <w:color w:val="auto"/>
+        </w:rPr>
+        <w:br/>
+      </w:r>
+      <w:bookmarkStart w:id="6" w:name="_GoBack"/>
+      <w:bookmarkEnd w:id="6"/>
+    </w:p>
+    <w:p>
+      <w:pPr>
+        <w:ind w:left="0"/>
+        <w:jc w:val="both"/>
+        <w:rPr>
+          <w:color w:val="auto"/>
+        </w:rPr>
+      </w:pPr>
+      <w:r>
+        <w:rPr>
+          <w:color w:val="auto"/>
+        </w:rPr>
+        <w:t>4.3.2.1 Query Validation</w:t>
+      </w:r>
+    </w:p>
+    <w:p>
+      <w:pPr>
+        <w:ind w:left="0"/>
+        <w:jc w:val="both"/>
+        <w:rPr>
+          <w:color w:val="auto"/>
+        </w:rPr>
+      </w:pPr>
+      <w:r>
+        <w:rPr>
+          <w:color w:val="auto"/>
+        </w:rPr>
+        <w:t>4.3.2.2 Query Parsing</w:t>
+      </w:r>
+    </w:p>
     <w:p>
       <w:pPr>
         <w:pStyle w:val="Title"/>
@@ -5888,7 +6009,6 @@
         <w:jc w:val="center"/>
       </w:pPr>
       <w:r>
-        <w:lastRenderedPageBreak/>
         <w:t>5. Testing</w:t>
       </w:r>
     </w:p>
@@ -5898,7 +6018,7 @@
         <w:pStyle w:val="Heading1"/>
         <w:ind w:left="0"/>
       </w:pPr>
-      <w:bookmarkStart w:id="6" w:name="_Toc384845075"/>
+      <w:bookmarkStart w:id="7" w:name="_Toc384845075"/>
       <w:r>
         <w:t>5.1</w:t>
       </w:r>
@@ -5912,7 +6032,7 @@
       <w:r>
         <w:t xml:space="preserve"> Plan</w:t>
       </w:r>
-      <w:bookmarkEnd w:id="6"/>
+      <w:bookmarkEnd w:id="7"/>
     </w:p>
     <w:tbl>
       <w:tblPr>
@@ -8569,8 +8689,9 @@
       <w:r>
         <w:rPr>
           <w:noProof/>
-          <w:lang w:eastAsia="en-SG"/>
+          <w:lang w:val="en-US" w:eastAsia="en-US"/>
         </w:rPr>
+        <w:lastRenderedPageBreak/>
         <w:drawing>
           <wp:inline distT="0" distB="0" distL="0" distR="0" wp14:anchorId="49F3F367" wp14:editId="7C96BDD3">
             <wp:extent cx="5722883" cy="3436883"/>
@@ -8595,7 +8716,7 @@
           <w:szCs w:val="24"/>
         </w:rPr>
       </w:pPr>
-      <w:bookmarkStart w:id="7" w:name="_Toc384845076"/>
+      <w:bookmarkStart w:id="8" w:name="_Toc384845076"/>
     </w:p>
     <w:p>
       <w:pPr>
@@ -8607,14 +8728,13 @@
           <w:szCs w:val="24"/>
         </w:rPr>
       </w:pPr>
-      <w:commentRangeStart w:id="8"/>
+      <w:commentRangeStart w:id="9"/>
       <w:r>
         <w:rPr>
           <w:color w:val="auto"/>
           <w:sz w:val="24"/>
           <w:szCs w:val="24"/>
         </w:rPr>
-        <w:lastRenderedPageBreak/>
         <w:t xml:space="preserve">We did testing on 3 different levels, namely unit testing (using </w:t>
       </w:r>
       <w:proofErr w:type="spellStart"/>
@@ -8679,14 +8799,14 @@
         </w:rPr>
         <w:t xml:space="preserve"> and Query component. </w:t>
       </w:r>
-      <w:commentRangeEnd w:id="8"/>
+      <w:commentRangeEnd w:id="9"/>
       <w:r>
         <w:rPr>
           <w:rStyle w:val="CommentReference"/>
           <w:sz w:val="24"/>
           <w:szCs w:val="24"/>
         </w:rPr>
-        <w:commentReference w:id="8"/>
+        <w:commentReference w:id="9"/>
       </w:r>
     </w:p>
     <w:p>
@@ -8719,7 +8839,7 @@
         <w:tab/>
         <w:t>Unit Testing</w:t>
       </w:r>
-      <w:bookmarkEnd w:id="7"/>
+      <w:bookmarkEnd w:id="8"/>
     </w:p>
     <w:p>
       <w:pPr>
@@ -8902,22 +9022,21 @@
         <w:pStyle w:val="Heading1"/>
         <w:ind w:left="0"/>
       </w:pPr>
-      <w:bookmarkStart w:id="9" w:name="_Toc384845077"/>
+      <w:bookmarkStart w:id="10" w:name="_Toc384845077"/>
       <w:r>
+        <w:lastRenderedPageBreak/>
         <w:t>5.3</w:t>
       </w:r>
       <w:r>
         <w:tab/>
         <w:t>Integration Testing</w:t>
       </w:r>
-      <w:bookmarkEnd w:id="9"/>
+      <w:bookmarkEnd w:id="10"/>
     </w:p>
     <w:p>
       <w:pPr>
         <w:ind w:left="0"/>
       </w:pPr>
-      <w:bookmarkStart w:id="10" w:name="_GoBack"/>
-      <w:bookmarkEnd w:id="10"/>
     </w:p>
     <w:p>
       <w:pPr>
@@ -9553,7 +9672,18 @@
                 <w:szCs w:val="24"/>
                 <w:lang w:eastAsia="en-SG"/>
               </w:rPr>
-              <w:t>Description: parser reads in the source code, tokenizes and detects the structure of the code, then create AST, and set the tables accordingly.</w:t>
+              <w:t xml:space="preserve">Description: parser reads in the source code, tokenizes and detects the structure </w:t>
+            </w:r>
+            <w:r>
+              <w:rPr>
+                <w:rFonts w:ascii="Trebuchet MS" w:eastAsia="Times New Roman" w:hAnsi="Trebuchet MS" w:cs="Times New Roman"/>
+                <w:color w:val="000000"/>
+                <w:sz w:val="24"/>
+                <w:szCs w:val="24"/>
+                <w:lang w:eastAsia="en-SG"/>
+              </w:rPr>
+              <w:lastRenderedPageBreak/>
+              <w:t>of the code, then create AST, and set the tables accordingly.</w:t>
             </w:r>
           </w:p>
         </w:tc>
@@ -9790,7 +9920,31 @@
                 <w:szCs w:val="24"/>
                 <w:lang w:eastAsia="en-SG"/>
               </w:rPr>
-              <w:t>(INDEX i);</w:t>
+              <w:t xml:space="preserve">(INDEX </w:t>
+            </w:r>
+            <w:proofErr w:type="spellStart"/>
+            <w:r>
+              <w:rPr>
+                <w:rFonts w:ascii="Consolas" w:eastAsia="Times New Roman" w:hAnsi="Consolas" w:cs="Consolas"/>
+                <w:b/>
+                <w:color w:val="000000"/>
+                <w:sz w:val="24"/>
+                <w:szCs w:val="24"/>
+                <w:lang w:eastAsia="en-SG"/>
+              </w:rPr>
+              <w:t>i</w:t>
+            </w:r>
+            <w:proofErr w:type="spellEnd"/>
+            <w:r>
+              <w:rPr>
+                <w:rFonts w:ascii="Consolas" w:eastAsia="Times New Roman" w:hAnsi="Consolas" w:cs="Consolas"/>
+                <w:b/>
+                <w:color w:val="000000"/>
+                <w:sz w:val="24"/>
+                <w:szCs w:val="24"/>
+                <w:lang w:eastAsia="en-SG"/>
+              </w:rPr>
+              <w:t>);</w:t>
             </w:r>
           </w:p>
           <w:p>
@@ -9835,8 +9989,20 @@
                 <w:szCs w:val="24"/>
                 <w:lang w:eastAsia="en-SG"/>
               </w:rPr>
-              <w:t>the i</w:t>
-            </w:r>
+              <w:t xml:space="preserve">the </w:t>
+            </w:r>
+            <w:proofErr w:type="spellStart"/>
+            <w:r>
+              <w:rPr>
+                <w:rFonts w:ascii="Trebuchet MS" w:eastAsia="Times New Roman" w:hAnsi="Trebuchet MS" w:cs="Times New Roman"/>
+                <w:color w:val="000000"/>
+                <w:sz w:val="24"/>
+                <w:szCs w:val="24"/>
+                <w:lang w:eastAsia="en-SG"/>
+              </w:rPr>
+              <w:t>i</w:t>
+            </w:r>
+            <w:proofErr w:type="spellEnd"/>
             <w:proofErr w:type="gramEnd"/>
             <w:r>
               <w:rPr>
@@ -10139,7 +10305,6 @@
                 <w:szCs w:val="24"/>
                 <w:lang w:eastAsia="en-SG"/>
               </w:rPr>
-              <w:lastRenderedPageBreak/>
               <w:t xml:space="preserve">TYPE </w:t>
             </w:r>
             <w:proofErr w:type="spellStart"/>
@@ -11006,6 +11171,7 @@
                 <w:szCs w:val="24"/>
                 <w:lang w:eastAsia="en-SG"/>
               </w:rPr>
+              <w:lastRenderedPageBreak/>
               <w:t>newParent</w:t>
             </w:r>
             <w:proofErr w:type="spellEnd"/>
@@ -11061,6 +11227,7 @@
                 <w:szCs w:val="24"/>
                 <w:lang w:eastAsia="en-SG"/>
               </w:rPr>
+              <w:lastRenderedPageBreak/>
               <w:t xml:space="preserve">VOID </w:t>
             </w:r>
             <w:proofErr w:type="spellStart"/>
@@ -11632,7 +11799,6 @@
                 <w:szCs w:val="24"/>
                 <w:lang w:eastAsia="en-SG"/>
               </w:rPr>
-              <w:lastRenderedPageBreak/>
               <w:t xml:space="preserve">INDEX </w:t>
             </w:r>
             <w:proofErr w:type="spellStart"/>
@@ -12534,6 +12700,7 @@
       </w:pPr>
       <w:bookmarkStart w:id="14" w:name="_Toc384845081"/>
       <w:r>
+        <w:lastRenderedPageBreak/>
         <w:t>4</w:t>
       </w:r>
       <w:r>
@@ -13372,7 +13539,6 @@
                 <w:szCs w:val="24"/>
                 <w:lang w:eastAsia="en-SG"/>
               </w:rPr>
-              <w:lastRenderedPageBreak/>
               <w:t xml:space="preserve">PROCNAME </w:t>
             </w:r>
             <w:proofErr w:type="spellStart"/>
@@ -14268,6 +14434,7 @@
                 <w:szCs w:val="24"/>
                 <w:lang w:eastAsia="en-SG"/>
               </w:rPr>
+              <w:lastRenderedPageBreak/>
               <w:t xml:space="preserve">STMTNUM_LIST </w:t>
             </w:r>
             <w:proofErr w:type="spellStart"/>
@@ -14753,7 +14920,6 @@
                 <w:szCs w:val="24"/>
                 <w:lang w:eastAsia="en-SG"/>
               </w:rPr>
-              <w:lastRenderedPageBreak/>
               <w:t xml:space="preserve">Description: Set the </w:t>
             </w:r>
             <w:proofErr w:type="gramStart"/>
@@ -14874,7 +15040,6 @@
                 <w:szCs w:val="24"/>
                 <w:lang w:eastAsia="en-SG"/>
               </w:rPr>
-              <w:lastRenderedPageBreak/>
               <w:t xml:space="preserve">BOOLEAN </w:t>
             </w:r>
             <w:proofErr w:type="spellStart"/>
@@ -15861,6 +16026,7 @@
                 <w:szCs w:val="24"/>
                 <w:lang w:eastAsia="en-SG"/>
               </w:rPr>
+              <w:lastRenderedPageBreak/>
               <w:t xml:space="preserve">STMTNUM_LIST </w:t>
             </w:r>
             <w:proofErr w:type="spellStart"/>
@@ -16373,7 +16539,6 @@
                 <w:szCs w:val="24"/>
                 <w:lang w:eastAsia="en-SG"/>
               </w:rPr>
-              <w:lastRenderedPageBreak/>
               <w:t xml:space="preserve">BOOLEAN </w:t>
             </w:r>
             <w:proofErr w:type="spellStart"/>
@@ -16991,6 +17156,7 @@
                 <w:szCs w:val="24"/>
                 <w:lang w:eastAsia="en-SG"/>
               </w:rPr>
+              <w:lastRenderedPageBreak/>
               <w:t xml:space="preserve">Description: Set the </w:t>
             </w:r>
             <w:proofErr w:type="gramStart"/>
@@ -17111,6 +17277,7 @@
                 <w:szCs w:val="24"/>
                 <w:lang w:eastAsia="en-SG"/>
               </w:rPr>
+              <w:lastRenderedPageBreak/>
               <w:t xml:space="preserve">BOOLEAN </w:t>
             </w:r>
             <w:proofErr w:type="spellStart"/>
@@ -17870,7 +18037,6 @@
                 <w:szCs w:val="24"/>
                 <w:lang w:eastAsia="en-SG"/>
               </w:rPr>
-              <w:lastRenderedPageBreak/>
               <w:t>De</w:t>
             </w:r>
             <w:r>
@@ -18031,7 +18197,6 @@
                 <w:szCs w:val="24"/>
                 <w:lang w:eastAsia="en-SG"/>
               </w:rPr>
-              <w:lastRenderedPageBreak/>
               <w:t>STMTNUM</w:t>
             </w:r>
             <w:r>
@@ -19084,6 +19249,7 @@
                 <w:szCs w:val="24"/>
                 <w:lang w:eastAsia="en-SG"/>
               </w:rPr>
+              <w:lastRenderedPageBreak/>
               <w:t>STMTNUM_LIST</w:t>
             </w:r>
             <w:r>
@@ -19532,7 +19698,6 @@
                 <w:szCs w:val="24"/>
                 <w:lang w:eastAsia="en-SG"/>
               </w:rPr>
-              <w:lastRenderedPageBreak/>
               <w:t xml:space="preserve">Description: If Parent*(s1, s2) is holds, return true. Else, return false. </w:t>
             </w:r>
           </w:p>
@@ -19609,7 +19774,6 @@
                 <w:szCs w:val="24"/>
                 <w:lang w:eastAsia="en-SG"/>
               </w:rPr>
-              <w:lastRenderedPageBreak/>
               <w:t xml:space="preserve">STMTNUM_LIST </w:t>
             </w:r>
             <w:proofErr w:type="spellStart"/>
@@ -20535,6 +20699,7 @@
                 <w:szCs w:val="24"/>
                 <w:lang w:eastAsia="en-SG"/>
               </w:rPr>
+              <w:lastRenderedPageBreak/>
               <w:t xml:space="preserve">Description: Set the Modifies relationship between </w:t>
             </w:r>
             <w:proofErr w:type="spellStart"/>
@@ -20675,6 +20840,7 @@
                 <w:szCs w:val="24"/>
                 <w:lang w:eastAsia="en-SG"/>
               </w:rPr>
+              <w:lastRenderedPageBreak/>
               <w:t xml:space="preserve">BOOLEAN </w:t>
             </w:r>
             <w:proofErr w:type="spellStart"/>
@@ -21387,7 +21553,6 @@
                 <w:szCs w:val="24"/>
                 <w:lang w:eastAsia="en-SG"/>
               </w:rPr>
-              <w:lastRenderedPageBreak/>
               <w:t xml:space="preserve">VARINDEX_LIST </w:t>
             </w:r>
             <w:proofErr w:type="spellStart"/>
@@ -22438,6 +22603,7 @@
                 <w:szCs w:val="24"/>
                 <w:lang w:eastAsia="en-SG"/>
               </w:rPr>
+              <w:lastRenderedPageBreak/>
               <w:t>Uses</w:t>
             </w:r>
           </w:p>
@@ -23591,7 +23757,6 @@
                 <w:szCs w:val="24"/>
                 <w:lang w:eastAsia="en-SG"/>
               </w:rPr>
-              <w:lastRenderedPageBreak/>
               <w:t xml:space="preserve">VARINDEX_LIST </w:t>
             </w:r>
             <w:proofErr w:type="spellStart"/>
@@ -24578,6 +24743,7 @@
         <w:ind w:left="0"/>
       </w:pPr>
       <w:r>
+        <w:lastRenderedPageBreak/>
         <w:t>12</w:t>
       </w:r>
       <w:r>
@@ -25504,7 +25670,6 @@
                 <w:szCs w:val="24"/>
                 <w:lang w:eastAsia="en-SG"/>
               </w:rPr>
-              <w:lastRenderedPageBreak/>
               <w:t xml:space="preserve">PROCNAME_LIST </w:t>
             </w:r>
             <w:proofErr w:type="spellStart"/>
@@ -26428,6 +26593,7 @@
                 <w:szCs w:val="24"/>
                 <w:lang w:eastAsia="en-SG"/>
               </w:rPr>
+              <w:lastRenderedPageBreak/>
               <w:t xml:space="preserve">GNODE </w:t>
             </w:r>
             <w:proofErr w:type="spellStart"/>
@@ -27135,7 +27301,6 @@
                 <w:szCs w:val="24"/>
                 <w:lang w:eastAsia="en-SG"/>
               </w:rPr>
-              <w:lastRenderedPageBreak/>
               <w:t>progLine</w:t>
             </w:r>
             <w:proofErr w:type="spellEnd"/>
@@ -27223,7 +27388,6 @@
                 <w:szCs w:val="24"/>
                 <w:lang w:eastAsia="en-SG"/>
               </w:rPr>
-              <w:lastRenderedPageBreak/>
               <w:t xml:space="preserve">INDEX </w:t>
             </w:r>
             <w:proofErr w:type="spellStart"/>
@@ -27980,6 +28144,7 @@
                 <w:szCs w:val="24"/>
                 <w:lang w:eastAsia="en-SG"/>
               </w:rPr>
+              <w:lastRenderedPageBreak/>
               <w:t>Description: Get a STMT</w:t>
             </w:r>
             <w:r>
@@ -28148,6 +28313,7 @@
                 <w:szCs w:val="24"/>
                 <w:lang w:eastAsia="en-SG"/>
               </w:rPr>
+              <w:lastRenderedPageBreak/>
               <w:t xml:space="preserve">STMTNUM </w:t>
             </w:r>
             <w:proofErr w:type="spellStart"/>
@@ -28689,7 +28855,6 @@
                 <w:szCs w:val="24"/>
                 <w:lang w:eastAsia="en-SG"/>
               </w:rPr>
-              <w:lastRenderedPageBreak/>
               <w:t xml:space="preserve">If s1 or s2 are out of range, </w:t>
             </w:r>
             <w:r>
@@ -28744,7 +28909,6 @@
                 <w:szCs w:val="24"/>
                 <w:lang w:eastAsia="en-SG"/>
               </w:rPr>
-              <w:lastRenderedPageBreak/>
               <w:t xml:space="preserve">STMTNUM_LIST </w:t>
             </w:r>
             <w:proofErr w:type="spellStart"/>
@@ -29180,7 +29344,7 @@
 
 <file path=word/comments.xml><?xml version="1.0" encoding="utf-8"?>
 <w:comments xmlns:wpc="http://schemas.microsoft.com/office/word/2010/wordprocessingCanvas" xmlns:mc="http://schemas.openxmlformats.org/markup-compatibility/2006" xmlns:o="urn:schemas-microsoft-com:office:office" xmlns:r="http://schemas.openxmlformats.org/officeDocument/2006/relationships" xmlns:m="http://schemas.openxmlformats.org/officeDocument/2006/math" xmlns:v="urn:schemas-microsoft-com:vml" xmlns:wp14="http://schemas.microsoft.com/office/word/2010/wordprocessingDrawing" xmlns:wp="http://schemas.openxmlformats.org/drawingml/2006/wordprocessingDrawing" xmlns:w10="urn:schemas-microsoft-com:office:word" xmlns:w="http://schemas.openxmlformats.org/wordprocessingml/2006/main" xmlns:w14="http://schemas.microsoft.com/office/word/2010/wordml" xmlns:wpg="http://schemas.microsoft.com/office/word/2010/wordprocessingGroup" xmlns:wpi="http://schemas.microsoft.com/office/word/2010/wordprocessingInk" xmlns:wne="http://schemas.microsoft.com/office/word/2006/wordml" xmlns:wps="http://schemas.microsoft.com/office/word/2010/wordprocessingShape" mc:Ignorable="w14 wp14">
-  <w:comment w:id="8" w:author="Ipsita Mohapatra" w:date="2014-04-13T23:16:00Z" w:initials="IM">
+  <w:comment w:id="9" w:author="Ipsita Mohapatra" w:date="2014-04-13T23:16:00Z" w:initials="IM">
     <w:p>
       <w:pPr>
         <w:pStyle w:val="CommentText"/>
@@ -31407,7 +31571,7 @@
 <file path=word/charts/chart1.xml><?xml version="1.0" encoding="utf-8"?>
 <c:chartSpace xmlns:c="http://schemas.openxmlformats.org/drawingml/2006/chart" xmlns:a="http://schemas.openxmlformats.org/drawingml/2006/main" xmlns:r="http://schemas.openxmlformats.org/officeDocument/2006/relationships">
   <c:date1904 val="0"/>
-  <c:lang val="en-SG"/>
+  <c:lang val="en-US"/>
   <c:roundedCorners val="0"/>
   <mc:AlternateContent xmlns:mc="http://schemas.openxmlformats.org/markup-compatibility/2006">
     <mc:Choice xmlns:c14="http://schemas.microsoft.com/office/drawing/2007/8/2/chart" Requires="c14">
@@ -31681,11 +31845,11 @@
         </c:dLbls>
         <c:gapWidth val="150"/>
         <c:overlap val="100"/>
-        <c:axId val="157374720"/>
-        <c:axId val="56766464"/>
+        <c:axId val="86556032"/>
+        <c:axId val="88375296"/>
       </c:barChart>
       <c:catAx>
-        <c:axId val="157374720"/>
+        <c:axId val="86556032"/>
         <c:scaling>
           <c:orientation val="maxMin"/>
         </c:scaling>
@@ -31694,7 +31858,7 @@
         <c:majorTickMark val="out"/>
         <c:minorTickMark val="none"/>
         <c:tickLblPos val="nextTo"/>
-        <c:crossAx val="56766464"/>
+        <c:crossAx val="88375296"/>
         <c:crosses val="autoZero"/>
         <c:auto val="1"/>
         <c:lblAlgn val="ctr"/>
@@ -31702,7 +31866,7 @@
         <c:noMultiLvlLbl val="0"/>
       </c:catAx>
       <c:valAx>
-        <c:axId val="56766464"/>
+        <c:axId val="88375296"/>
         <c:scaling>
           <c:orientation val="minMax"/>
           <c:max val="41746"/>
@@ -31715,7 +31879,7 @@
         <c:majorTickMark val="out"/>
         <c:minorTickMark val="none"/>
         <c:tickLblPos val="nextTo"/>
-        <c:crossAx val="157374720"/>
+        <c:crossAx val="86556032"/>
         <c:crosses val="autoZero"/>
         <c:crossBetween val="between"/>
       </c:valAx>
@@ -32039,7 +32203,7 @@
 </file>
 
 <file path=customXml/itemProps2.xml><?xml version="1.0" encoding="utf-8"?>
-<ds:datastoreItem xmlns:ds="http://schemas.openxmlformats.org/officeDocument/2006/customXml" ds:itemID="{1986C82C-2CE0-4712-9F6D-27BF9E9E605D}">
+<ds:datastoreItem xmlns:ds="http://schemas.openxmlformats.org/officeDocument/2006/customXml" ds:itemID="{779E5C53-1B64-4E83-92EE-E195716CFF3F}">
   <ds:schemaRefs>
     <ds:schemaRef ds:uri="http://schemas.openxmlformats.org/officeDocument/2006/bibliography"/>
   </ds:schemaRefs>

</xml_diff>

<commit_message>
add write up to report
</commit_message>
<xml_diff>
--- a/REPORT.docx
+++ b/REPORT.docx
@@ -5898,7 +5898,19 @@
         <w:rPr>
           <w:color w:val="auto"/>
         </w:rPr>
-        <w:t xml:space="preserve"> class. Query controller calls query validator to check if the given query is syntactically correct. If it is, query controller will then parse the query by calling the query parser.</w:t>
+        <w:t xml:space="preserve"> class. </w:t>
+      </w:r>
+      <w:r>
+        <w:rPr>
+          <w:color w:val="auto"/>
+        </w:rPr>
+        <w:t xml:space="preserve">The controller </w:t>
+      </w:r>
+      <w:r>
+        <w:rPr>
+          <w:color w:val="auto"/>
+        </w:rPr>
+        <w:t>calls query validator to check if the given query is syntactically correct. If it is, query controller will then parse the query by calling the query parser.</w:t>
       </w:r>
       <w:r>
         <w:rPr>
@@ -5906,8 +5918,6 @@
         </w:rPr>
         <w:br/>
       </w:r>
-      <w:bookmarkStart w:id="6" w:name="_GoBack"/>
-      <w:bookmarkEnd w:id="6"/>
     </w:p>
     <w:p>
       <w:pPr>
@@ -5922,6 +5932,773 @@
           <w:color w:val="auto"/>
         </w:rPr>
         <w:t>4.3.2.1 Query Validation</w:t>
+      </w:r>
+    </w:p>
+    <w:p>
+      <w:pPr>
+        <w:ind w:left="0"/>
+        <w:jc w:val="both"/>
+        <w:rPr>
+          <w:color w:val="auto"/>
+        </w:rPr>
+      </w:pPr>
+      <w:r>
+        <w:rPr>
+          <w:color w:val="auto"/>
+        </w:rPr>
+        <w:t xml:space="preserve">Query validation is done using predictive parsing method. As an example, consider this valid query </w:t>
+      </w:r>
+    </w:p>
+    <w:p>
+      <w:pPr>
+        <w:ind w:left="720"/>
+        <w:rPr>
+          <w:color w:val="auto"/>
+        </w:rPr>
+      </w:pPr>
+      <w:proofErr w:type="gramStart"/>
+      <w:r>
+        <w:rPr>
+          <w:color w:val="auto"/>
+        </w:rPr>
+        <w:t>assign</w:t>
+      </w:r>
+      <w:proofErr w:type="gramEnd"/>
+      <w:r>
+        <w:rPr>
+          <w:color w:val="auto"/>
+        </w:rPr>
+        <w:t xml:space="preserve"> a; while w; Select a such that Follows(w, a) pattern a (“x”, _”</w:t>
+      </w:r>
+      <w:proofErr w:type="spellStart"/>
+      <w:r>
+        <w:rPr>
+          <w:color w:val="auto"/>
+        </w:rPr>
+        <w:t>x+y</w:t>
+      </w:r>
+      <w:proofErr w:type="spellEnd"/>
+      <w:r>
+        <w:rPr>
+          <w:color w:val="auto"/>
+        </w:rPr>
+        <w:t>”_)</w:t>
+      </w:r>
+    </w:p>
+    <w:p>
+      <w:pPr>
+        <w:ind w:left="0"/>
+        <w:jc w:val="both"/>
+        <w:rPr>
+          <w:color w:val="auto"/>
+        </w:rPr>
+      </w:pPr>
+      <w:r>
+        <w:rPr>
+          <w:color w:val="auto"/>
+        </w:rPr>
+        <w:t xml:space="preserve">Query validator will first break down the query into statements, separated by semicolon. The query above will be broken down into three statements: </w:t>
+      </w:r>
+    </w:p>
+    <w:p>
+      <w:pPr>
+        <w:pStyle w:val="ListParagraph"/>
+        <w:numPr>
+          <w:ilvl w:val="0"/>
+          <w:numId w:val="2"/>
+        </w:numPr>
+        <w:jc w:val="both"/>
+        <w:rPr>
+          <w:color w:val="auto"/>
+        </w:rPr>
+      </w:pPr>
+      <w:r>
+        <w:rPr>
+          <w:color w:val="auto"/>
+        </w:rPr>
+        <w:t>assign a</w:t>
+      </w:r>
+    </w:p>
+    <w:p>
+      <w:pPr>
+        <w:pStyle w:val="ListParagraph"/>
+        <w:numPr>
+          <w:ilvl w:val="0"/>
+          <w:numId w:val="2"/>
+        </w:numPr>
+        <w:jc w:val="both"/>
+        <w:rPr>
+          <w:color w:val="auto"/>
+        </w:rPr>
+      </w:pPr>
+      <w:r>
+        <w:rPr>
+          <w:color w:val="auto"/>
+        </w:rPr>
+        <w:t>while w</w:t>
+      </w:r>
+    </w:p>
+    <w:p>
+      <w:pPr>
+        <w:pStyle w:val="ListParagraph"/>
+        <w:numPr>
+          <w:ilvl w:val="0"/>
+          <w:numId w:val="2"/>
+        </w:numPr>
+        <w:jc w:val="both"/>
+        <w:rPr>
+          <w:color w:val="auto"/>
+        </w:rPr>
+      </w:pPr>
+      <w:r>
+        <w:rPr>
+          <w:color w:val="auto"/>
+        </w:rPr>
+        <w:t>Select a such that Follows(w, a) pattern a (“x”, _”</w:t>
+      </w:r>
+      <w:proofErr w:type="spellStart"/>
+      <w:r>
+        <w:rPr>
+          <w:color w:val="auto"/>
+        </w:rPr>
+        <w:t>x+y</w:t>
+      </w:r>
+      <w:proofErr w:type="spellEnd"/>
+      <w:r>
+        <w:rPr>
+          <w:color w:val="auto"/>
+        </w:rPr>
+        <w:t>”_)</w:t>
+      </w:r>
+    </w:p>
+    <w:p>
+      <w:pPr>
+        <w:ind w:left="0"/>
+        <w:jc w:val="both"/>
+        <w:rPr>
+          <w:color w:val="auto"/>
+        </w:rPr>
+      </w:pPr>
+      <w:r>
+        <w:rPr>
+          <w:color w:val="auto"/>
+        </w:rPr>
+        <w:t xml:space="preserve">The validator </w:t>
+      </w:r>
+      <w:r>
+        <w:rPr>
+          <w:color w:val="auto"/>
+        </w:rPr>
+        <w:t xml:space="preserve">will </w:t>
+      </w:r>
+      <w:r>
+        <w:rPr>
+          <w:color w:val="auto"/>
+        </w:rPr>
+        <w:t>then put these statements into a static vector</w:t>
+      </w:r>
+      <w:r>
+        <w:rPr>
+          <w:color w:val="auto"/>
+        </w:rPr>
+        <w:t xml:space="preserve"> in the </w:t>
+      </w:r>
+      <w:proofErr w:type="spellStart"/>
+      <w:r>
+        <w:rPr>
+          <w:color w:val="auto"/>
+        </w:rPr>
+        <w:t>Qu</w:t>
+      </w:r>
+      <w:r>
+        <w:rPr>
+          <w:color w:val="auto"/>
+        </w:rPr>
+        <w:t>eryParser</w:t>
+      </w:r>
+      <w:proofErr w:type="spellEnd"/>
+      <w:r>
+        <w:rPr>
+          <w:color w:val="auto"/>
+        </w:rPr>
+        <w:t xml:space="preserve"> class. The validator will iterate through the vector and check the validity of each statement separately, whether it is a declaration statement or a select statement.</w:t>
+      </w:r>
+      <w:r>
+        <w:rPr>
+          <w:color w:val="auto"/>
+        </w:rPr>
+        <w:t xml:space="preserve"> </w:t>
+      </w:r>
+    </w:p>
+    <w:p>
+      <w:pPr>
+        <w:ind w:left="0"/>
+        <w:jc w:val="both"/>
+        <w:rPr>
+          <w:color w:val="auto"/>
+        </w:rPr>
+      </w:pPr>
+      <w:r>
+        <w:rPr>
+          <w:color w:val="auto"/>
+        </w:rPr>
+        <w:t>Valid declaration statements will be concatenated into a static string, to be used later by the parsing function. Select statement will be broken down into such-that and/or pattern clauses, whose parameters will be checked against the grammar rule.</w:t>
+      </w:r>
+    </w:p>
+    <w:p>
+      <w:pPr>
+        <w:ind w:left="0"/>
+        <w:jc w:val="both"/>
+        <w:rPr>
+          <w:color w:val="auto"/>
+        </w:rPr>
+      </w:pPr>
+      <w:r>
+        <w:rPr>
+          <w:color w:val="auto"/>
+        </w:rPr>
+        <w:t>Consider statement number 3 from the example above. Query validator will break the statement into three parts:</w:t>
+      </w:r>
+    </w:p>
+    <w:p>
+      <w:pPr>
+        <w:pStyle w:val="ListParagraph"/>
+        <w:numPr>
+          <w:ilvl w:val="0"/>
+          <w:numId w:val="3"/>
+        </w:numPr>
+        <w:jc w:val="both"/>
+        <w:rPr>
+          <w:color w:val="auto"/>
+        </w:rPr>
+      </w:pPr>
+      <w:r>
+        <w:rPr>
+          <w:color w:val="auto"/>
+        </w:rPr>
+        <w:t>Select a</w:t>
+      </w:r>
+    </w:p>
+    <w:p>
+      <w:pPr>
+        <w:pStyle w:val="ListParagraph"/>
+        <w:numPr>
+          <w:ilvl w:val="0"/>
+          <w:numId w:val="3"/>
+        </w:numPr>
+        <w:jc w:val="both"/>
+        <w:rPr>
+          <w:color w:val="auto"/>
+        </w:rPr>
+      </w:pPr>
+      <w:r>
+        <w:rPr>
+          <w:color w:val="auto"/>
+        </w:rPr>
+        <w:t>such that Follows(w, a)</w:t>
+      </w:r>
+    </w:p>
+    <w:p>
+      <w:pPr>
+        <w:pStyle w:val="ListParagraph"/>
+        <w:numPr>
+          <w:ilvl w:val="0"/>
+          <w:numId w:val="3"/>
+        </w:numPr>
+        <w:jc w:val="both"/>
+        <w:rPr>
+          <w:color w:val="auto"/>
+        </w:rPr>
+      </w:pPr>
+      <w:r>
+        <w:rPr>
+          <w:color w:val="auto"/>
+        </w:rPr>
+        <w:t>pattern a (“x”, _”</w:t>
+      </w:r>
+      <w:proofErr w:type="spellStart"/>
+      <w:r>
+        <w:rPr>
+          <w:color w:val="auto"/>
+        </w:rPr>
+        <w:t>x+y</w:t>
+      </w:r>
+      <w:proofErr w:type="spellEnd"/>
+      <w:r>
+        <w:rPr>
+          <w:color w:val="auto"/>
+        </w:rPr>
+        <w:t>”_)</w:t>
+      </w:r>
+    </w:p>
+    <w:p>
+      <w:pPr>
+        <w:ind w:left="0"/>
+        <w:jc w:val="both"/>
+        <w:rPr>
+          <w:color w:val="auto"/>
+        </w:rPr>
+      </w:pPr>
+      <w:proofErr w:type="gramStart"/>
+      <w:r>
+        <w:rPr>
+          <w:color w:val="auto"/>
+        </w:rPr>
+        <w:lastRenderedPageBreak/>
+        <w:t>The such-</w:t>
+      </w:r>
+      <w:proofErr w:type="gramEnd"/>
+      <w:r>
+        <w:rPr>
+          <w:color w:val="auto"/>
+        </w:rPr>
+        <w:t>that clause from part number 2, will be further broken down into tokens</w:t>
+      </w:r>
+      <w:r>
+        <w:rPr>
+          <w:color w:val="auto"/>
+        </w:rPr>
+        <w:t>, while validating whether each token matches the expected value from the grammar rule</w:t>
+      </w:r>
+      <w:r>
+        <w:rPr>
+          <w:color w:val="auto"/>
+        </w:rPr>
+        <w:t>:</w:t>
+      </w:r>
+    </w:p>
+    <w:tbl>
+      <w:tblPr>
+        <w:tblStyle w:val="TableGrid"/>
+        <w:tblW w:w="0" w:type="auto"/>
+        <w:jc w:val="center"/>
+        <w:tblLook w:val="04A0" w:firstRow="1" w:lastRow="0" w:firstColumn="1" w:lastColumn="0" w:noHBand="0" w:noVBand="1"/>
+      </w:tblPr>
+      <w:tblGrid>
+        <w:gridCol w:w="835"/>
+        <w:gridCol w:w="835"/>
+        <w:gridCol w:w="835"/>
+        <w:gridCol w:w="835"/>
+        <w:gridCol w:w="835"/>
+        <w:gridCol w:w="835"/>
+        <w:gridCol w:w="835"/>
+        <w:gridCol w:w="835"/>
+      </w:tblGrid>
+      <w:tr>
+        <w:trPr>
+          <w:trHeight w:val="322"/>
+          <w:jc w:val="center"/>
+        </w:trPr>
+        <w:tc>
+          <w:tcPr>
+            <w:tcW w:w="835" w:type="dxa"/>
+            <w:vAlign w:val="center"/>
+          </w:tcPr>
+          <w:p>
+            <w:pPr>
+              <w:ind w:left="0"/>
+              <w:jc w:val="center"/>
+              <w:rPr>
+                <w:color w:val="auto"/>
+              </w:rPr>
+            </w:pPr>
+            <w:r>
+              <w:rPr>
+                <w:color w:val="auto"/>
+              </w:rPr>
+              <w:t>such</w:t>
+            </w:r>
+          </w:p>
+        </w:tc>
+        <w:tc>
+          <w:tcPr>
+            <w:tcW w:w="835" w:type="dxa"/>
+            <w:vAlign w:val="center"/>
+          </w:tcPr>
+          <w:p>
+            <w:pPr>
+              <w:ind w:left="0"/>
+              <w:jc w:val="center"/>
+              <w:rPr>
+                <w:color w:val="auto"/>
+              </w:rPr>
+            </w:pPr>
+            <w:r>
+              <w:rPr>
+                <w:color w:val="auto"/>
+              </w:rPr>
+              <w:t>that</w:t>
+            </w:r>
+          </w:p>
+        </w:tc>
+        <w:tc>
+          <w:tcPr>
+            <w:tcW w:w="835" w:type="dxa"/>
+            <w:vAlign w:val="center"/>
+          </w:tcPr>
+          <w:p>
+            <w:pPr>
+              <w:ind w:left="0"/>
+              <w:jc w:val="center"/>
+              <w:rPr>
+                <w:color w:val="auto"/>
+              </w:rPr>
+            </w:pPr>
+            <w:r>
+              <w:rPr>
+                <w:color w:val="auto"/>
+              </w:rPr>
+              <w:t>Follows</w:t>
+            </w:r>
+          </w:p>
+        </w:tc>
+        <w:tc>
+          <w:tcPr>
+            <w:tcW w:w="835" w:type="dxa"/>
+            <w:vAlign w:val="center"/>
+          </w:tcPr>
+          <w:p>
+            <w:pPr>
+              <w:ind w:left="0"/>
+              <w:jc w:val="center"/>
+              <w:rPr>
+                <w:color w:val="auto"/>
+              </w:rPr>
+            </w:pPr>
+            <w:r>
+              <w:rPr>
+                <w:color w:val="auto"/>
+              </w:rPr>
+              <w:t>(</w:t>
+            </w:r>
+          </w:p>
+        </w:tc>
+        <w:tc>
+          <w:tcPr>
+            <w:tcW w:w="835" w:type="dxa"/>
+            <w:vAlign w:val="center"/>
+          </w:tcPr>
+          <w:p>
+            <w:pPr>
+              <w:ind w:left="0"/>
+              <w:jc w:val="center"/>
+              <w:rPr>
+                <w:color w:val="auto"/>
+              </w:rPr>
+            </w:pPr>
+            <w:r>
+              <w:rPr>
+                <w:color w:val="auto"/>
+              </w:rPr>
+              <w:t>w</w:t>
+            </w:r>
+          </w:p>
+        </w:tc>
+        <w:tc>
+          <w:tcPr>
+            <w:tcW w:w="835" w:type="dxa"/>
+            <w:vAlign w:val="center"/>
+          </w:tcPr>
+          <w:p>
+            <w:pPr>
+              <w:ind w:left="0"/>
+              <w:jc w:val="center"/>
+              <w:rPr>
+                <w:color w:val="auto"/>
+              </w:rPr>
+            </w:pPr>
+            <w:r>
+              <w:rPr>
+                <w:color w:val="auto"/>
+              </w:rPr>
+              <w:t>,</w:t>
+            </w:r>
+          </w:p>
+        </w:tc>
+        <w:tc>
+          <w:tcPr>
+            <w:tcW w:w="835" w:type="dxa"/>
+            <w:vAlign w:val="center"/>
+          </w:tcPr>
+          <w:p>
+            <w:pPr>
+              <w:ind w:left="0"/>
+              <w:jc w:val="center"/>
+              <w:rPr>
+                <w:color w:val="auto"/>
+              </w:rPr>
+            </w:pPr>
+            <w:r>
+              <w:rPr>
+                <w:color w:val="auto"/>
+              </w:rPr>
+              <w:t>a</w:t>
+            </w:r>
+          </w:p>
+        </w:tc>
+        <w:tc>
+          <w:tcPr>
+            <w:tcW w:w="835" w:type="dxa"/>
+            <w:vAlign w:val="center"/>
+          </w:tcPr>
+          <w:p>
+            <w:pPr>
+              <w:ind w:left="0"/>
+              <w:jc w:val="center"/>
+              <w:rPr>
+                <w:color w:val="auto"/>
+              </w:rPr>
+            </w:pPr>
+            <w:r>
+              <w:rPr>
+                <w:color w:val="auto"/>
+              </w:rPr>
+              <w:t>)</w:t>
+            </w:r>
+          </w:p>
+        </w:tc>
+      </w:tr>
+    </w:tbl>
+    <w:p>
+      <w:pPr>
+        <w:spacing w:after="0"/>
+        <w:ind w:left="0"/>
+        <w:jc w:val="both"/>
+        <w:rPr>
+          <w:color w:val="auto"/>
+        </w:rPr>
+      </w:pPr>
+    </w:p>
+    <w:p>
+      <w:pPr>
+        <w:ind w:left="0"/>
+        <w:jc w:val="both"/>
+        <w:rPr>
+          <w:color w:val="auto"/>
+        </w:rPr>
+      </w:pPr>
+      <w:r>
+        <w:rPr>
+          <w:color w:val="auto"/>
+        </w:rPr>
+        <w:t>Similarly, the pattern clause from part number 3 will be processed into these tokens:</w:t>
+      </w:r>
+    </w:p>
+    <w:tbl>
+      <w:tblPr>
+        <w:tblStyle w:val="TableGrid"/>
+        <w:tblW w:w="0" w:type="auto"/>
+        <w:jc w:val="center"/>
+        <w:tblLook w:val="04A0" w:firstRow="1" w:lastRow="0" w:firstColumn="1" w:lastColumn="0" w:noHBand="0" w:noVBand="1"/>
+      </w:tblPr>
+      <w:tblGrid>
+        <w:gridCol w:w="835"/>
+        <w:gridCol w:w="835"/>
+        <w:gridCol w:w="835"/>
+        <w:gridCol w:w="835"/>
+        <w:gridCol w:w="835"/>
+        <w:gridCol w:w="884"/>
+        <w:gridCol w:w="884"/>
+      </w:tblGrid>
+      <w:tr>
+        <w:trPr>
+          <w:trHeight w:val="322"/>
+          <w:jc w:val="center"/>
+        </w:trPr>
+        <w:tc>
+          <w:tcPr>
+            <w:tcW w:w="835" w:type="dxa"/>
+            <w:vAlign w:val="center"/>
+          </w:tcPr>
+          <w:p>
+            <w:pPr>
+              <w:ind w:left="0"/>
+              <w:jc w:val="center"/>
+              <w:rPr>
+                <w:color w:val="auto"/>
+              </w:rPr>
+            </w:pPr>
+            <w:r>
+              <w:rPr>
+                <w:color w:val="auto"/>
+              </w:rPr>
+              <w:t>pattern</w:t>
+            </w:r>
+          </w:p>
+        </w:tc>
+        <w:tc>
+          <w:tcPr>
+            <w:tcW w:w="835" w:type="dxa"/>
+            <w:vAlign w:val="center"/>
+          </w:tcPr>
+          <w:p>
+            <w:pPr>
+              <w:ind w:left="0"/>
+              <w:jc w:val="center"/>
+              <w:rPr>
+                <w:color w:val="auto"/>
+              </w:rPr>
+            </w:pPr>
+            <w:r>
+              <w:rPr>
+                <w:color w:val="auto"/>
+              </w:rPr>
+              <w:t>a</w:t>
+            </w:r>
+          </w:p>
+        </w:tc>
+        <w:tc>
+          <w:tcPr>
+            <w:tcW w:w="835" w:type="dxa"/>
+            <w:vAlign w:val="center"/>
+          </w:tcPr>
+          <w:p>
+            <w:pPr>
+              <w:ind w:left="0"/>
+              <w:jc w:val="center"/>
+              <w:rPr>
+                <w:color w:val="auto"/>
+              </w:rPr>
+            </w:pPr>
+            <w:r>
+              <w:rPr>
+                <w:color w:val="auto"/>
+              </w:rPr>
+              <w:t>(</w:t>
+            </w:r>
+          </w:p>
+        </w:tc>
+        <w:tc>
+          <w:tcPr>
+            <w:tcW w:w="835" w:type="dxa"/>
+            <w:vAlign w:val="center"/>
+          </w:tcPr>
+          <w:p>
+            <w:pPr>
+              <w:ind w:left="0"/>
+              <w:jc w:val="center"/>
+              <w:rPr>
+                <w:color w:val="auto"/>
+              </w:rPr>
+            </w:pPr>
+            <w:r>
+              <w:rPr>
+                <w:color w:val="auto"/>
+              </w:rPr>
+              <w:t>“x”</w:t>
+            </w:r>
+          </w:p>
+        </w:tc>
+        <w:tc>
+          <w:tcPr>
+            <w:tcW w:w="835" w:type="dxa"/>
+            <w:vAlign w:val="center"/>
+          </w:tcPr>
+          <w:p>
+            <w:pPr>
+              <w:ind w:left="0"/>
+              <w:jc w:val="center"/>
+              <w:rPr>
+                <w:color w:val="auto"/>
+              </w:rPr>
+            </w:pPr>
+            <w:r>
+              <w:rPr>
+                <w:color w:val="auto"/>
+              </w:rPr>
+              <w:t>,</w:t>
+            </w:r>
+          </w:p>
+        </w:tc>
+        <w:tc>
+          <w:tcPr>
+            <w:tcW w:w="884" w:type="dxa"/>
+            <w:vAlign w:val="center"/>
+          </w:tcPr>
+          <w:p>
+            <w:pPr>
+              <w:ind w:left="0"/>
+              <w:jc w:val="center"/>
+              <w:rPr>
+                <w:color w:val="auto"/>
+              </w:rPr>
+            </w:pPr>
+            <w:r>
+              <w:rPr>
+                <w:color w:val="auto"/>
+              </w:rPr>
+              <w:t>_”</w:t>
+            </w:r>
+            <w:proofErr w:type="spellStart"/>
+            <w:r>
+              <w:rPr>
+                <w:color w:val="auto"/>
+              </w:rPr>
+              <w:t>x+y</w:t>
+            </w:r>
+            <w:proofErr w:type="spellEnd"/>
+            <w:r>
+              <w:rPr>
+                <w:color w:val="auto"/>
+              </w:rPr>
+              <w:t>”_</w:t>
+            </w:r>
+          </w:p>
+        </w:tc>
+        <w:tc>
+          <w:tcPr>
+            <w:tcW w:w="884" w:type="dxa"/>
+            <w:vAlign w:val="center"/>
+          </w:tcPr>
+          <w:p>
+            <w:pPr>
+              <w:ind w:left="0"/>
+              <w:jc w:val="center"/>
+              <w:rPr>
+                <w:color w:val="auto"/>
+              </w:rPr>
+            </w:pPr>
+            <w:r>
+              <w:rPr>
+                <w:color w:val="auto"/>
+              </w:rPr>
+              <w:t>)</w:t>
+            </w:r>
+          </w:p>
+        </w:tc>
+      </w:tr>
+    </w:tbl>
+    <w:p>
+      <w:pPr>
+        <w:spacing w:after="0"/>
+        <w:ind w:left="0"/>
+        <w:jc w:val="both"/>
+        <w:rPr>
+          <w:color w:val="auto"/>
+        </w:rPr>
+      </w:pPr>
+    </w:p>
+    <w:p>
+      <w:pPr>
+        <w:ind w:left="0"/>
+        <w:jc w:val="both"/>
+        <w:rPr>
+          <w:color w:val="auto"/>
+        </w:rPr>
+      </w:pPr>
+      <w:r>
+        <w:rPr>
+          <w:color w:val="auto"/>
+        </w:rPr>
+        <w:t>If any of the token does not match the expected value, the validator will instantly terminate and declare the query invalid. In the case where all the clauses are valid, all the tokens from all the statements will be concatenated one after another into one static vector. This vector is the one that will be accessed by the parsing function later on</w:t>
+      </w:r>
+      <w:bookmarkStart w:id="6" w:name="_GoBack"/>
+      <w:bookmarkEnd w:id="6"/>
+      <w:r>
+        <w:rPr>
+          <w:color w:val="auto"/>
+        </w:rPr>
+        <w:t>.</w:t>
       </w:r>
     </w:p>
     <w:p>
@@ -6009,6 +6786,7 @@
         <w:jc w:val="center"/>
       </w:pPr>
       <w:r>
+        <w:lastRenderedPageBreak/>
         <w:t>5. Testing</w:t>
       </w:r>
     </w:p>
@@ -8691,7 +9469,6 @@
           <w:noProof/>
           <w:lang w:val="en-US" w:eastAsia="en-US"/>
         </w:rPr>
-        <w:lastRenderedPageBreak/>
         <w:drawing>
           <wp:inline distT="0" distB="0" distL="0" distR="0" wp14:anchorId="49F3F367" wp14:editId="7C96BDD3">
             <wp:extent cx="5722883" cy="3436883"/>
@@ -8735,6 +9512,7 @@
           <w:sz w:val="24"/>
           <w:szCs w:val="24"/>
         </w:rPr>
+        <w:lastRenderedPageBreak/>
         <w:t xml:space="preserve">We did testing on 3 different levels, namely unit testing (using </w:t>
       </w:r>
       <w:proofErr w:type="spellStart"/>
@@ -9024,7 +9802,6 @@
       </w:pPr>
       <w:bookmarkStart w:id="10" w:name="_Toc384845077"/>
       <w:r>
-        <w:lastRenderedPageBreak/>
         <w:t>5.3</w:t>
       </w:r>
       <w:r>
@@ -9672,18 +10449,7 @@
                 <w:szCs w:val="24"/>
                 <w:lang w:eastAsia="en-SG"/>
               </w:rPr>
-              <w:t xml:space="preserve">Description: parser reads in the source code, tokenizes and detects the structure </w:t>
-            </w:r>
-            <w:r>
-              <w:rPr>
-                <w:rFonts w:ascii="Trebuchet MS" w:eastAsia="Times New Roman" w:hAnsi="Trebuchet MS" w:cs="Times New Roman"/>
-                <w:color w:val="000000"/>
-                <w:sz w:val="24"/>
-                <w:szCs w:val="24"/>
-                <w:lang w:eastAsia="en-SG"/>
-              </w:rPr>
-              <w:lastRenderedPageBreak/>
-              <w:t>of the code, then create AST, and set the tables accordingly.</w:t>
+              <w:t>Description: parser reads in the source code, tokenizes and detects the structure of the code, then create AST, and set the tables accordingly.</w:t>
             </w:r>
           </w:p>
         </w:tc>
@@ -10305,6 +11071,7 @@
                 <w:szCs w:val="24"/>
                 <w:lang w:eastAsia="en-SG"/>
               </w:rPr>
+              <w:lastRenderedPageBreak/>
               <w:t xml:space="preserve">TYPE </w:t>
             </w:r>
             <w:proofErr w:type="spellStart"/>
@@ -11171,7 +11938,6 @@
                 <w:szCs w:val="24"/>
                 <w:lang w:eastAsia="en-SG"/>
               </w:rPr>
-              <w:lastRenderedPageBreak/>
               <w:t>newParent</w:t>
             </w:r>
             <w:proofErr w:type="spellEnd"/>
@@ -11227,7 +11993,6 @@
                 <w:szCs w:val="24"/>
                 <w:lang w:eastAsia="en-SG"/>
               </w:rPr>
-              <w:lastRenderedPageBreak/>
               <w:t xml:space="preserve">VOID </w:t>
             </w:r>
             <w:proofErr w:type="spellStart"/>
@@ -11799,6 +12564,7 @@
                 <w:szCs w:val="24"/>
                 <w:lang w:eastAsia="en-SG"/>
               </w:rPr>
+              <w:lastRenderedPageBreak/>
               <w:t xml:space="preserve">INDEX </w:t>
             </w:r>
             <w:proofErr w:type="spellStart"/>
@@ -12700,7 +13466,6 @@
       </w:pPr>
       <w:bookmarkStart w:id="14" w:name="_Toc384845081"/>
       <w:r>
-        <w:lastRenderedPageBreak/>
         <w:t>4</w:t>
       </w:r>
       <w:r>
@@ -13539,6 +14304,7 @@
                 <w:szCs w:val="24"/>
                 <w:lang w:eastAsia="en-SG"/>
               </w:rPr>
+              <w:lastRenderedPageBreak/>
               <w:t xml:space="preserve">PROCNAME </w:t>
             </w:r>
             <w:proofErr w:type="spellStart"/>
@@ -14434,7 +15200,6 @@
                 <w:szCs w:val="24"/>
                 <w:lang w:eastAsia="en-SG"/>
               </w:rPr>
-              <w:lastRenderedPageBreak/>
               <w:t xml:space="preserve">STMTNUM_LIST </w:t>
             </w:r>
             <w:proofErr w:type="spellStart"/>
@@ -14920,6 +15685,7 @@
                 <w:szCs w:val="24"/>
                 <w:lang w:eastAsia="en-SG"/>
               </w:rPr>
+              <w:lastRenderedPageBreak/>
               <w:t xml:space="preserve">Description: Set the </w:t>
             </w:r>
             <w:proofErr w:type="gramStart"/>
@@ -15040,6 +15806,7 @@
                 <w:szCs w:val="24"/>
                 <w:lang w:eastAsia="en-SG"/>
               </w:rPr>
+              <w:lastRenderedPageBreak/>
               <w:t xml:space="preserve">BOOLEAN </w:t>
             </w:r>
             <w:proofErr w:type="spellStart"/>
@@ -16026,7 +16793,6 @@
                 <w:szCs w:val="24"/>
                 <w:lang w:eastAsia="en-SG"/>
               </w:rPr>
-              <w:lastRenderedPageBreak/>
               <w:t xml:space="preserve">STMTNUM_LIST </w:t>
             </w:r>
             <w:proofErr w:type="spellStart"/>
@@ -16539,6 +17305,7 @@
                 <w:szCs w:val="24"/>
                 <w:lang w:eastAsia="en-SG"/>
               </w:rPr>
+              <w:lastRenderedPageBreak/>
               <w:t xml:space="preserve">BOOLEAN </w:t>
             </w:r>
             <w:proofErr w:type="spellStart"/>
@@ -17156,7 +17923,6 @@
                 <w:szCs w:val="24"/>
                 <w:lang w:eastAsia="en-SG"/>
               </w:rPr>
-              <w:lastRenderedPageBreak/>
               <w:t xml:space="preserve">Description: Set the </w:t>
             </w:r>
             <w:proofErr w:type="gramStart"/>
@@ -17277,7 +18043,6 @@
                 <w:szCs w:val="24"/>
                 <w:lang w:eastAsia="en-SG"/>
               </w:rPr>
-              <w:lastRenderedPageBreak/>
               <w:t xml:space="preserve">BOOLEAN </w:t>
             </w:r>
             <w:proofErr w:type="spellStart"/>
@@ -18037,6 +18802,7 @@
                 <w:szCs w:val="24"/>
                 <w:lang w:eastAsia="en-SG"/>
               </w:rPr>
+              <w:lastRenderedPageBreak/>
               <w:t>De</w:t>
             </w:r>
             <w:r>
@@ -18197,6 +18963,7 @@
                 <w:szCs w:val="24"/>
                 <w:lang w:eastAsia="en-SG"/>
               </w:rPr>
+              <w:lastRenderedPageBreak/>
               <w:t>STMTNUM</w:t>
             </w:r>
             <w:r>
@@ -19249,7 +20016,6 @@
                 <w:szCs w:val="24"/>
                 <w:lang w:eastAsia="en-SG"/>
               </w:rPr>
-              <w:lastRenderedPageBreak/>
               <w:t>STMTNUM_LIST</w:t>
             </w:r>
             <w:r>
@@ -19698,6 +20464,7 @@
                 <w:szCs w:val="24"/>
                 <w:lang w:eastAsia="en-SG"/>
               </w:rPr>
+              <w:lastRenderedPageBreak/>
               <w:t xml:space="preserve">Description: If Parent*(s1, s2) is holds, return true. Else, return false. </w:t>
             </w:r>
           </w:p>
@@ -19774,6 +20541,7 @@
                 <w:szCs w:val="24"/>
                 <w:lang w:eastAsia="en-SG"/>
               </w:rPr>
+              <w:lastRenderedPageBreak/>
               <w:t xml:space="preserve">STMTNUM_LIST </w:t>
             </w:r>
             <w:proofErr w:type="spellStart"/>
@@ -20699,7 +21467,6 @@
                 <w:szCs w:val="24"/>
                 <w:lang w:eastAsia="en-SG"/>
               </w:rPr>
-              <w:lastRenderedPageBreak/>
               <w:t xml:space="preserve">Description: Set the Modifies relationship between </w:t>
             </w:r>
             <w:proofErr w:type="spellStart"/>
@@ -20840,7 +21607,6 @@
                 <w:szCs w:val="24"/>
                 <w:lang w:eastAsia="en-SG"/>
               </w:rPr>
-              <w:lastRenderedPageBreak/>
               <w:t xml:space="preserve">BOOLEAN </w:t>
             </w:r>
             <w:proofErr w:type="spellStart"/>
@@ -21553,6 +22319,7 @@
                 <w:szCs w:val="24"/>
                 <w:lang w:eastAsia="en-SG"/>
               </w:rPr>
+              <w:lastRenderedPageBreak/>
               <w:t xml:space="preserve">VARINDEX_LIST </w:t>
             </w:r>
             <w:proofErr w:type="spellStart"/>
@@ -22603,7 +23370,6 @@
                 <w:szCs w:val="24"/>
                 <w:lang w:eastAsia="en-SG"/>
               </w:rPr>
-              <w:lastRenderedPageBreak/>
               <w:t>Uses</w:t>
             </w:r>
           </w:p>
@@ -23757,6 +24523,7 @@
                 <w:szCs w:val="24"/>
                 <w:lang w:eastAsia="en-SG"/>
               </w:rPr>
+              <w:lastRenderedPageBreak/>
               <w:t xml:space="preserve">VARINDEX_LIST </w:t>
             </w:r>
             <w:proofErr w:type="spellStart"/>
@@ -24743,7 +25510,6 @@
         <w:ind w:left="0"/>
       </w:pPr>
       <w:r>
-        <w:lastRenderedPageBreak/>
         <w:t>12</w:t>
       </w:r>
       <w:r>
@@ -25670,6 +26436,7 @@
                 <w:szCs w:val="24"/>
                 <w:lang w:eastAsia="en-SG"/>
               </w:rPr>
+              <w:lastRenderedPageBreak/>
               <w:t xml:space="preserve">PROCNAME_LIST </w:t>
             </w:r>
             <w:proofErr w:type="spellStart"/>
@@ -26593,7 +27360,6 @@
                 <w:szCs w:val="24"/>
                 <w:lang w:eastAsia="en-SG"/>
               </w:rPr>
-              <w:lastRenderedPageBreak/>
               <w:t xml:space="preserve">GNODE </w:t>
             </w:r>
             <w:proofErr w:type="spellStart"/>
@@ -27301,6 +28067,7 @@
                 <w:szCs w:val="24"/>
                 <w:lang w:eastAsia="en-SG"/>
               </w:rPr>
+              <w:lastRenderedPageBreak/>
               <w:t>progLine</w:t>
             </w:r>
             <w:proofErr w:type="spellEnd"/>
@@ -27388,6 +28155,7 @@
                 <w:szCs w:val="24"/>
                 <w:lang w:eastAsia="en-SG"/>
               </w:rPr>
+              <w:lastRenderedPageBreak/>
               <w:t xml:space="preserve">INDEX </w:t>
             </w:r>
             <w:proofErr w:type="spellStart"/>
@@ -28144,7 +28912,6 @@
                 <w:szCs w:val="24"/>
                 <w:lang w:eastAsia="en-SG"/>
               </w:rPr>
-              <w:lastRenderedPageBreak/>
               <w:t>Description: Get a STMT</w:t>
             </w:r>
             <w:r>
@@ -28313,7 +29080,6 @@
                 <w:szCs w:val="24"/>
                 <w:lang w:eastAsia="en-SG"/>
               </w:rPr>
-              <w:lastRenderedPageBreak/>
               <w:t xml:space="preserve">STMTNUM </w:t>
             </w:r>
             <w:proofErr w:type="spellStart"/>
@@ -28855,6 +29621,7 @@
                 <w:szCs w:val="24"/>
                 <w:lang w:eastAsia="en-SG"/>
               </w:rPr>
+              <w:lastRenderedPageBreak/>
               <w:t xml:space="preserve">If s1 or s2 are out of range, </w:t>
             </w:r>
             <w:r>
@@ -28909,6 +29676,7 @@
                 <w:szCs w:val="24"/>
                 <w:lang w:eastAsia="en-SG"/>
               </w:rPr>
+              <w:lastRenderedPageBreak/>
               <w:t xml:space="preserve">STMTNUM_LIST </w:t>
             </w:r>
             <w:proofErr w:type="spellStart"/>
@@ -29366,6 +30134,184 @@
 <file path=word/numbering.xml><?xml version="1.0" encoding="utf-8"?>
 <w:numbering xmlns:wpc="http://schemas.microsoft.com/office/word/2010/wordprocessingCanvas" xmlns:mc="http://schemas.openxmlformats.org/markup-compatibility/2006" xmlns:o="urn:schemas-microsoft-com:office:office" xmlns:r="http://schemas.openxmlformats.org/officeDocument/2006/relationships" xmlns:m="http://schemas.openxmlformats.org/officeDocument/2006/math" xmlns:v="urn:schemas-microsoft-com:vml" xmlns:wp14="http://schemas.microsoft.com/office/word/2010/wordprocessingDrawing" xmlns:wp="http://schemas.openxmlformats.org/drawingml/2006/wordprocessingDrawing" xmlns:w10="urn:schemas-microsoft-com:office:word" xmlns:w="http://schemas.openxmlformats.org/wordprocessingml/2006/main" xmlns:w14="http://schemas.microsoft.com/office/word/2010/wordml" xmlns:wpg="http://schemas.microsoft.com/office/word/2010/wordprocessingGroup" xmlns:wpi="http://schemas.microsoft.com/office/word/2010/wordprocessingInk" xmlns:wne="http://schemas.microsoft.com/office/word/2006/wordml" xmlns:wps="http://schemas.microsoft.com/office/word/2010/wordprocessingShape" mc:Ignorable="w14 wp14">
   <w:abstractNum w:abstractNumId="0">
+    <w:nsid w:val="23715806"/>
+    <w:multiLevelType w:val="hybridMultilevel"/>
+    <w:tmpl w:val="56F4389E"/>
+    <w:lvl w:ilvl="0" w:tplc="0409000F">
+      <w:start w:val="1"/>
+      <w:numFmt w:val="decimal"/>
+      <w:lvlText w:val="%1."/>
+      <w:lvlJc w:val="left"/>
+      <w:pPr>
+        <w:ind w:left="720" w:hanging="360"/>
+      </w:pPr>
+      <w:rPr>
+        <w:rFonts w:hint="default"/>
+      </w:rPr>
+    </w:lvl>
+    <w:lvl w:ilvl="1" w:tplc="04090019" w:tentative="1">
+      <w:start w:val="1"/>
+      <w:numFmt w:val="lowerLetter"/>
+      <w:lvlText w:val="%2."/>
+      <w:lvlJc w:val="left"/>
+      <w:pPr>
+        <w:ind w:left="1440" w:hanging="360"/>
+      </w:pPr>
+    </w:lvl>
+    <w:lvl w:ilvl="2" w:tplc="0409001B" w:tentative="1">
+      <w:start w:val="1"/>
+      <w:numFmt w:val="lowerRoman"/>
+      <w:lvlText w:val="%3."/>
+      <w:lvlJc w:val="right"/>
+      <w:pPr>
+        <w:ind w:left="2160" w:hanging="180"/>
+      </w:pPr>
+    </w:lvl>
+    <w:lvl w:ilvl="3" w:tplc="0409000F" w:tentative="1">
+      <w:start w:val="1"/>
+      <w:numFmt w:val="decimal"/>
+      <w:lvlText w:val="%4."/>
+      <w:lvlJc w:val="left"/>
+      <w:pPr>
+        <w:ind w:left="2880" w:hanging="360"/>
+      </w:pPr>
+    </w:lvl>
+    <w:lvl w:ilvl="4" w:tplc="04090019" w:tentative="1">
+      <w:start w:val="1"/>
+      <w:numFmt w:val="lowerLetter"/>
+      <w:lvlText w:val="%5."/>
+      <w:lvlJc w:val="left"/>
+      <w:pPr>
+        <w:ind w:left="3600" w:hanging="360"/>
+      </w:pPr>
+    </w:lvl>
+    <w:lvl w:ilvl="5" w:tplc="0409001B" w:tentative="1">
+      <w:start w:val="1"/>
+      <w:numFmt w:val="lowerRoman"/>
+      <w:lvlText w:val="%6."/>
+      <w:lvlJc w:val="right"/>
+      <w:pPr>
+        <w:ind w:left="4320" w:hanging="180"/>
+      </w:pPr>
+    </w:lvl>
+    <w:lvl w:ilvl="6" w:tplc="0409000F" w:tentative="1">
+      <w:start w:val="1"/>
+      <w:numFmt w:val="decimal"/>
+      <w:lvlText w:val="%7."/>
+      <w:lvlJc w:val="left"/>
+      <w:pPr>
+        <w:ind w:left="5040" w:hanging="360"/>
+      </w:pPr>
+    </w:lvl>
+    <w:lvl w:ilvl="7" w:tplc="04090019" w:tentative="1">
+      <w:start w:val="1"/>
+      <w:numFmt w:val="lowerLetter"/>
+      <w:lvlText w:val="%8."/>
+      <w:lvlJc w:val="left"/>
+      <w:pPr>
+        <w:ind w:left="5760" w:hanging="360"/>
+      </w:pPr>
+    </w:lvl>
+    <w:lvl w:ilvl="8" w:tplc="0409001B" w:tentative="1">
+      <w:start w:val="1"/>
+      <w:numFmt w:val="lowerRoman"/>
+      <w:lvlText w:val="%9."/>
+      <w:lvlJc w:val="right"/>
+      <w:pPr>
+        <w:ind w:left="6480" w:hanging="180"/>
+      </w:pPr>
+    </w:lvl>
+  </w:abstractNum>
+  <w:abstractNum w:abstractNumId="1">
+    <w:nsid w:val="43666A0E"/>
+    <w:multiLevelType w:val="hybridMultilevel"/>
+    <w:tmpl w:val="3A88E57A"/>
+    <w:lvl w:ilvl="0" w:tplc="0409000F">
+      <w:start w:val="1"/>
+      <w:numFmt w:val="decimal"/>
+      <w:lvlText w:val="%1."/>
+      <w:lvlJc w:val="left"/>
+      <w:pPr>
+        <w:ind w:left="720" w:hanging="360"/>
+      </w:pPr>
+      <w:rPr>
+        <w:rFonts w:hint="default"/>
+      </w:rPr>
+    </w:lvl>
+    <w:lvl w:ilvl="1" w:tplc="04090019" w:tentative="1">
+      <w:start w:val="1"/>
+      <w:numFmt w:val="lowerLetter"/>
+      <w:lvlText w:val="%2."/>
+      <w:lvlJc w:val="left"/>
+      <w:pPr>
+        <w:ind w:left="1440" w:hanging="360"/>
+      </w:pPr>
+    </w:lvl>
+    <w:lvl w:ilvl="2" w:tplc="0409001B" w:tentative="1">
+      <w:start w:val="1"/>
+      <w:numFmt w:val="lowerRoman"/>
+      <w:lvlText w:val="%3."/>
+      <w:lvlJc w:val="right"/>
+      <w:pPr>
+        <w:ind w:left="2160" w:hanging="180"/>
+      </w:pPr>
+    </w:lvl>
+    <w:lvl w:ilvl="3" w:tplc="0409000F" w:tentative="1">
+      <w:start w:val="1"/>
+      <w:numFmt w:val="decimal"/>
+      <w:lvlText w:val="%4."/>
+      <w:lvlJc w:val="left"/>
+      <w:pPr>
+        <w:ind w:left="2880" w:hanging="360"/>
+      </w:pPr>
+    </w:lvl>
+    <w:lvl w:ilvl="4" w:tplc="04090019" w:tentative="1">
+      <w:start w:val="1"/>
+      <w:numFmt w:val="lowerLetter"/>
+      <w:lvlText w:val="%5."/>
+      <w:lvlJc w:val="left"/>
+      <w:pPr>
+        <w:ind w:left="3600" w:hanging="360"/>
+      </w:pPr>
+    </w:lvl>
+    <w:lvl w:ilvl="5" w:tplc="0409001B" w:tentative="1">
+      <w:start w:val="1"/>
+      <w:numFmt w:val="lowerRoman"/>
+      <w:lvlText w:val="%6."/>
+      <w:lvlJc w:val="right"/>
+      <w:pPr>
+        <w:ind w:left="4320" w:hanging="180"/>
+      </w:pPr>
+    </w:lvl>
+    <w:lvl w:ilvl="6" w:tplc="0409000F" w:tentative="1">
+      <w:start w:val="1"/>
+      <w:numFmt w:val="decimal"/>
+      <w:lvlText w:val="%7."/>
+      <w:lvlJc w:val="left"/>
+      <w:pPr>
+        <w:ind w:left="5040" w:hanging="360"/>
+      </w:pPr>
+    </w:lvl>
+    <w:lvl w:ilvl="7" w:tplc="04090019" w:tentative="1">
+      <w:start w:val="1"/>
+      <w:numFmt w:val="lowerLetter"/>
+      <w:lvlText w:val="%8."/>
+      <w:lvlJc w:val="left"/>
+      <w:pPr>
+        <w:ind w:left="5760" w:hanging="360"/>
+      </w:pPr>
+    </w:lvl>
+    <w:lvl w:ilvl="8" w:tplc="0409001B" w:tentative="1">
+      <w:start w:val="1"/>
+      <w:numFmt w:val="lowerRoman"/>
+      <w:lvlText w:val="%9."/>
+      <w:lvlJc w:val="right"/>
+      <w:pPr>
+        <w:ind w:left="6480" w:hanging="180"/>
+      </w:pPr>
+    </w:lvl>
+  </w:abstractNum>
+  <w:abstractNum w:abstractNumId="2">
     <w:nsid w:val="55D34F44"/>
     <w:multiLevelType w:val="hybridMultilevel"/>
     <w:tmpl w:val="E7D69810"/>
@@ -29479,6 +30425,12 @@
     </w:lvl>
   </w:abstractNum>
   <w:num w:numId="1">
+    <w:abstractNumId w:val="2"/>
+  </w:num>
+  <w:num w:numId="2">
+    <w:abstractNumId w:val="1"/>
+  </w:num>
+  <w:num w:numId="3">
     <w:abstractNumId w:val="0"/>
   </w:num>
 </w:numbering>
@@ -31845,11 +32797,11 @@
         </c:dLbls>
         <c:gapWidth val="150"/>
         <c:overlap val="100"/>
-        <c:axId val="86556032"/>
-        <c:axId val="88375296"/>
+        <c:axId val="77306880"/>
+        <c:axId val="86320640"/>
       </c:barChart>
       <c:catAx>
-        <c:axId val="86556032"/>
+        <c:axId val="77306880"/>
         <c:scaling>
           <c:orientation val="maxMin"/>
         </c:scaling>
@@ -31858,7 +32810,7 @@
         <c:majorTickMark val="out"/>
         <c:minorTickMark val="none"/>
         <c:tickLblPos val="nextTo"/>
-        <c:crossAx val="88375296"/>
+        <c:crossAx val="86320640"/>
         <c:crosses val="autoZero"/>
         <c:auto val="1"/>
         <c:lblAlgn val="ctr"/>
@@ -31866,7 +32818,7 @@
         <c:noMultiLvlLbl val="0"/>
       </c:catAx>
       <c:valAx>
-        <c:axId val="88375296"/>
+        <c:axId val="86320640"/>
         <c:scaling>
           <c:orientation val="minMax"/>
           <c:max val="41746"/>
@@ -31879,7 +32831,7 @@
         <c:majorTickMark val="out"/>
         <c:minorTickMark val="none"/>
         <c:tickLblPos val="nextTo"/>
-        <c:crossAx val="86556032"/>
+        <c:crossAx val="77306880"/>
         <c:crosses val="autoZero"/>
         <c:crossBetween val="between"/>
       </c:valAx>
@@ -32203,7 +33155,7 @@
 </file>
 
 <file path=customXml/itemProps2.xml><?xml version="1.0" encoding="utf-8"?>
-<ds:datastoreItem xmlns:ds="http://schemas.openxmlformats.org/officeDocument/2006/customXml" ds:itemID="{779E5C53-1B64-4E83-92EE-E195716CFF3F}">
+<ds:datastoreItem xmlns:ds="http://schemas.openxmlformats.org/officeDocument/2006/customXml" ds:itemID="{0187FC8F-A601-44B2-B801-E772AE6CE110}">
   <ds:schemaRefs>
     <ds:schemaRef ds:uri="http://schemas.openxmlformats.org/officeDocument/2006/bibliography"/>
   </ds:schemaRefs>

</xml_diff>

<commit_message>
add writeup to report
</commit_message>
<xml_diff>
--- a/REPORT.docx
+++ b/REPORT.docx
@@ -44,6 +44,7 @@
                 <w:dataBinding w:prefixMappings="xmlns:ns0='http://schemas.openxmlformats.org/officeDocument/2006/extended-properties'" w:xpath="/ns0:Properties[1]/ns0:Company[1]" w:storeItemID="{6668398D-A668-4E3E-A5EB-62B293D839F1}"/>
                 <w:text/>
               </w:sdtPr>
+              <w:sdtEndPr/>
               <w:sdtContent>
                 <w:tc>
                   <w:tcPr>
@@ -91,6 +92,7 @@
                   <w:dataBinding w:prefixMappings="xmlns:ns0='http://schemas.openxmlformats.org/package/2006/metadata/core-properties' xmlns:ns1='http://purl.org/dc/elements/1.1/'" w:xpath="/ns0:coreProperties[1]/ns1:title[1]" w:storeItemID="{6C3C8BC8-F283-45AE-878A-BAB7291924A1}"/>
                   <w:text/>
                 </w:sdtPr>
+                <w:sdtEndPr/>
                 <w:sdtContent>
                   <w:p>
                     <w:pPr>
@@ -127,6 +129,7 @@
                 <w:dataBinding w:prefixMappings="xmlns:ns0='http://schemas.openxmlformats.org/package/2006/metadata/core-properties' xmlns:ns1='http://purl.org/dc/elements/1.1/'" w:xpath="/ns0:coreProperties[1]/ns1:subject[1]" w:storeItemID="{6C3C8BC8-F283-45AE-878A-BAB7291924A1}"/>
                 <w:text/>
               </w:sdtPr>
+              <w:sdtEndPr/>
               <w:sdtContent>
                 <w:tc>
                   <w:tcPr>
@@ -228,6 +231,7 @@
           <w:docPartUnique/>
         </w:docPartObj>
       </w:sdtPr>
+      <w:sdtEndPr/>
       <w:sdtContent>
         <w:p>
           <w:pPr>
@@ -251,6 +255,7 @@
               <w:temporary/>
               <w:showingPlcHdr/>
             </w:sdtPr>
+            <w:sdtEndPr/>
             <w:sdtContent>
               <w:r>
                 <w:rPr>
@@ -283,6 +288,7 @@
               <w:temporary/>
               <w:showingPlcHdr/>
             </w:sdtPr>
+            <w:sdtEndPr/>
             <w:sdtContent>
               <w:r>
                 <w:t>Type chapter title (level 2)</w:t>
@@ -307,6 +313,7 @@
               <w:temporary/>
               <w:showingPlcHdr/>
             </w:sdtPr>
+            <w:sdtEndPr/>
             <w:sdtContent>
               <w:r>
                 <w:t>Type chapter title (level 3)</w:t>
@@ -334,6 +341,7 @@
               <w:temporary/>
               <w:showingPlcHdr/>
             </w:sdtPr>
+            <w:sdtEndPr/>
             <w:sdtContent>
               <w:r>
                 <w:rPr>
@@ -366,6 +374,7 @@
               <w:temporary/>
               <w:showingPlcHdr/>
             </w:sdtPr>
+            <w:sdtEndPr/>
             <w:sdtContent>
               <w:r>
                 <w:t>Type chapter title (level 2)</w:t>
@@ -390,6 +399,7 @@
               <w:temporary/>
               <w:showingPlcHdr/>
             </w:sdtPr>
+            <w:sdtEndPr/>
             <w:sdtContent>
               <w:r>
                 <w:t>Type chapter title (level 3)</w:t>
@@ -7283,15 +7293,7 @@
         <w:rPr>
           <w:color w:val="auto"/>
         </w:rPr>
-        <w:t>stateme</w:t>
-      </w:r>
-      <w:bookmarkStart w:id="6" w:name="_GoBack"/>
-      <w:bookmarkEnd w:id="6"/>
-      <w:r>
-        <w:rPr>
-          <w:color w:val="auto"/>
-        </w:rPr>
-        <w:t>nt vector. The declaration string will be converted into a table that maps each synonym with its type.</w:t>
+        <w:t>statement vector. The declaration string will be converted into a table that maps each synonym with its type.</w:t>
       </w:r>
     </w:p>
     <w:p>
@@ -7340,7 +7342,7 @@
         <w:tc>
           <w:tcPr>
             <w:tcW w:w="1516" w:type="dxa"/>
-            <w:shd w:val="clear" w:color="auto" w:fill="D9D9D9" w:themeFill="background1" w:themeFillShade="D9"/>
+            <w:shd w:val="clear" w:color="auto" w:fill="auto"/>
             <w:vAlign w:val="center"/>
           </w:tcPr>
           <w:p>
@@ -7364,7 +7366,7 @@
         <w:tc>
           <w:tcPr>
             <w:tcW w:w="1516" w:type="dxa"/>
-            <w:shd w:val="clear" w:color="auto" w:fill="D9D9D9" w:themeFill="background1" w:themeFillShade="D9"/>
+            <w:shd w:val="clear" w:color="auto" w:fill="auto"/>
             <w:vAlign w:val="center"/>
           </w:tcPr>
           <w:p>
@@ -7530,6 +7532,8 @@
             </w:r>
           </w:p>
         </w:tc>
+        <w:bookmarkStart w:id="6" w:name="_GoBack"/>
+        <w:bookmarkEnd w:id="6"/>
       </w:tr>
     </w:tbl>
     <w:p>
@@ -7543,24 +7547,14 @@
       <w:r>
         <w:t xml:space="preserve">Table </w:t>
       </w:r>
-      <w:r>
-        <w:fldChar w:fldCharType="begin"/>
-      </w:r>
-      <w:r>
-        <w:instrText xml:space="preserve"> SEQ Table \* ARABIC </w:instrText>
-      </w:r>
-      <w:r>
-        <w:fldChar w:fldCharType="separate"/>
-      </w:r>
-      <w:r>
-        <w:rPr>
-          <w:noProof/>
-        </w:rPr>
-        <w:t>1</w:t>
-      </w:r>
-      <w:r>
-        <w:fldChar w:fldCharType="end"/>
-      </w:r>
+      <w:fldSimple w:instr=" SEQ Table \* ARABIC ">
+        <w:r>
+          <w:rPr>
+            <w:noProof/>
+          </w:rPr>
+          <w:t>1</w:t>
+        </w:r>
+      </w:fldSimple>
       <w:r>
         <w:t>: Synonym table</w:t>
       </w:r>
@@ -8800,14 +8794,7 @@
                 <w:b/>
                 <w:color w:val="auto"/>
               </w:rPr>
-              <w:t>rel</w:t>
-            </w:r>
-            <w:r>
-              <w:rPr>
-                <w:b/>
-                <w:color w:val="auto"/>
-              </w:rPr>
-              <w:t>2</w:t>
+              <w:t>rel2</w:t>
             </w:r>
           </w:p>
         </w:tc>
@@ -35416,11 +35403,11 @@
         </c:dLbls>
         <c:gapWidth val="150"/>
         <c:overlap val="100"/>
-        <c:axId val="129456768"/>
-        <c:axId val="131166208"/>
+        <c:axId val="25435520"/>
+        <c:axId val="104395136"/>
       </c:barChart>
       <c:catAx>
-        <c:axId val="129456768"/>
+        <c:axId val="25435520"/>
         <c:scaling>
           <c:orientation val="maxMin"/>
         </c:scaling>
@@ -35429,7 +35416,7 @@
         <c:majorTickMark val="out"/>
         <c:minorTickMark val="none"/>
         <c:tickLblPos val="nextTo"/>
-        <c:crossAx val="131166208"/>
+        <c:crossAx val="104395136"/>
         <c:crosses val="autoZero"/>
         <c:auto val="1"/>
         <c:lblAlgn val="ctr"/>
@@ -35437,7 +35424,7 @@
         <c:noMultiLvlLbl val="0"/>
       </c:catAx>
       <c:valAx>
-        <c:axId val="131166208"/>
+        <c:axId val="104395136"/>
         <c:scaling>
           <c:orientation val="minMax"/>
           <c:max val="41746"/>
@@ -35450,7 +35437,7 @@
         <c:majorTickMark val="out"/>
         <c:minorTickMark val="none"/>
         <c:tickLblPos val="nextTo"/>
-        <c:crossAx val="129456768"/>
+        <c:crossAx val="25435520"/>
         <c:crosses val="autoZero"/>
         <c:crossBetween val="between"/>
       </c:valAx>
@@ -35774,7 +35761,7 @@
 </file>
 
 <file path=customXml/itemProps2.xml><?xml version="1.0" encoding="utf-8"?>
-<ds:datastoreItem xmlns:ds="http://schemas.openxmlformats.org/officeDocument/2006/customXml" ds:itemID="{B9733FBF-1E84-442B-84F0-A08A65BDAA80}">
+<ds:datastoreItem xmlns:ds="http://schemas.openxmlformats.org/officeDocument/2006/customXml" ds:itemID="{BA219B39-B83B-4E91-8601-8410AC7535ED}">
   <ds:schemaRefs>
     <ds:schemaRef ds:uri="http://schemas.openxmlformats.org/officeDocument/2006/bibliography"/>
   </ds:schemaRefs>

</xml_diff>

<commit_message>
Updated report with testing and query processor details
</commit_message>
<xml_diff>
--- a/REPORT.docx
+++ b/REPORT.docx
@@ -30,6 +30,7 @@
           <w:rFonts w:asciiTheme="minorHAnsi" w:hAnsiTheme="minorHAnsi"/>
           <w:noProof/>
           <w:sz w:val="36"/>
+          <w:lang w:val="en-SG" w:eastAsia="en-SG"/>
         </w:rPr>
         <w:drawing>
           <wp:inline distT="0" distB="0" distL="0" distR="0" wp14:anchorId="5701071F" wp14:editId="5D7B1830">
@@ -6443,7 +6444,27 @@
         <w:t>rocessor</w:t>
       </w:r>
     </w:p>
-    <w:p/>
+    <w:p>
+      <w:r>
+        <w:t xml:space="preserve">Query Processor is the driver class of the whole component. It functions by first calling </w:t>
+      </w:r>
+      <w:proofErr w:type="spellStart"/>
+      <w:r>
+        <w:t>QueryParser</w:t>
+      </w:r>
+      <w:proofErr w:type="spellEnd"/>
+      <w:r>
+        <w:t xml:space="preserve"> to create a Query object from the given query. It then passes the Query object to the </w:t>
+      </w:r>
+      <w:proofErr w:type="spellStart"/>
+      <w:r>
+        <w:t>QueryEvaluator</w:t>
+      </w:r>
+      <w:proofErr w:type="spellEnd"/>
+      <w:r>
+        <w:t xml:space="preserve"> where it will compute all relations and return a list of integers. This list of integers is then transformed into the correct type of output by the Query Processor itself which is finally returned to the user.</w:t>
+      </w:r>
+    </w:p>
     <w:p>
       <w:r>
         <w:t>4.3.2 Query Parser</w:t>
@@ -6598,6 +6619,7 @@
         </w:numPr>
       </w:pPr>
       <w:r>
+        <w:lastRenderedPageBreak/>
         <w:t>Select a</w:t>
       </w:r>
     </w:p>
@@ -6636,7 +6658,6 @@
     <w:p>
       <w:proofErr w:type="gramStart"/>
       <w:r>
-        <w:lastRenderedPageBreak/>
         <w:t>The such-</w:t>
       </w:r>
       <w:proofErr w:type="gramEnd"/>
@@ -7380,6 +7401,7 @@
     </w:p>
     <w:p>
       <w:r>
+        <w:lastRenderedPageBreak/>
         <w:t>This enables easy look up when the query evaluator evaluates the query. Note that the BOOLEAN type always exists in the synonym table because user can use “BOOLEAN” in his select statement without any declaration.</w:t>
       </w:r>
     </w:p>
@@ -7409,7 +7431,6 @@
           </w:tcPr>
           <w:p>
             <w:r>
-              <w:lastRenderedPageBreak/>
               <w:t>Query</w:t>
             </w:r>
           </w:p>
@@ -7663,7 +7684,7 @@
             <w:r>
               <w:rPr>
                 <w:noProof/>
-                <w:lang w:val="en-US" w:eastAsia="en-US"/>
+                <w:lang w:eastAsia="en-SG"/>
               </w:rPr>
               <mc:AlternateContent>
                 <mc:Choice Requires="wpg">
@@ -7821,7 +7842,7 @@
             <w:r>
               <w:rPr>
                 <w:noProof/>
-                <w:lang w:val="en-US" w:eastAsia="en-US"/>
+                <w:lang w:eastAsia="en-SG"/>
               </w:rPr>
               <mc:AlternateContent>
                 <mc:Choice Requires="wps">
@@ -7889,7 +7910,7 @@
             <w:r>
               <w:rPr>
                 <w:noProof/>
-                <w:lang w:val="en-US" w:eastAsia="en-US"/>
+                <w:lang w:eastAsia="en-SG"/>
               </w:rPr>
               <mc:AlternateContent>
                 <mc:Choice Requires="wps">
@@ -7993,7 +8014,7 @@
             <w:r>
               <w:rPr>
                 <w:noProof/>
-                <w:lang w:val="en-US" w:eastAsia="en-US"/>
+                <w:lang w:eastAsia="en-SG"/>
               </w:rPr>
               <mc:AlternateContent>
                 <mc:Choice Requires="wpg">
@@ -8348,7 +8369,7 @@
             <w:r>
               <w:rPr>
                 <w:noProof/>
-                <w:lang w:val="en-US" w:eastAsia="en-US"/>
+                <w:lang w:eastAsia="en-SG"/>
               </w:rPr>
               <mc:AlternateContent>
                 <mc:Choice Requires="wps">
@@ -10548,7 +10569,7 @@
       <w:r>
         <w:rPr>
           <w:noProof/>
-          <w:lang w:val="en-US" w:eastAsia="en-US"/>
+          <w:lang w:eastAsia="en-SG"/>
         </w:rPr>
         <w:lastRenderedPageBreak/>
         <w:drawing>
@@ -10665,6 +10686,64 @@
     </w:p>
     <w:p>
       <w:r>
+        <w:rPr>
+          <w:noProof/>
+          <w:lang w:eastAsia="en-SG"/>
+        </w:rPr>
+        <w:lastRenderedPageBreak/>
+        <w:drawing>
+          <wp:inline distT="0" distB="0" distL="0" distR="0">
+            <wp:extent cx="3945255" cy="8119745"/>
+            <wp:effectExtent l="0" t="0" r="0" b="0"/>
+            <wp:docPr id="2" name="Picture 2"/>
+            <wp:cNvGraphicFramePr>
+              <a:graphicFrameLocks xmlns:a="http://schemas.openxmlformats.org/drawingml/2006/main" noChangeAspect="1"/>
+            </wp:cNvGraphicFramePr>
+            <a:graphic xmlns:a="http://schemas.openxmlformats.org/drawingml/2006/main">
+              <a:graphicData uri="http://schemas.openxmlformats.org/drawingml/2006/picture">
+                <pic:pic xmlns:pic="http://schemas.openxmlformats.org/drawingml/2006/picture">
+                  <pic:nvPicPr>
+                    <pic:cNvPr id="0" name="Picture 1"/>
+                    <pic:cNvPicPr>
+                      <a:picLocks noChangeAspect="1" noChangeArrowheads="1"/>
+                    </pic:cNvPicPr>
+                  </pic:nvPicPr>
+                  <pic:blipFill>
+                    <a:blip r:embed="rId11">
+                      <a:extLst>
+                        <a:ext uri="{28A0092B-C50C-407E-A947-70E740481C1C}">
+                          <a14:useLocalDpi xmlns:a14="http://schemas.microsoft.com/office/drawing/2010/main" val="0"/>
+                        </a:ext>
+                      </a:extLst>
+                    </a:blip>
+                    <a:srcRect/>
+                    <a:stretch>
+                      <a:fillRect/>
+                    </a:stretch>
+                  </pic:blipFill>
+                  <pic:spPr bwMode="auto">
+                    <a:xfrm>
+                      <a:off x="0" y="0"/>
+                      <a:ext cx="3945255" cy="8119745"/>
+                    </a:xfrm>
+                    <a:prstGeom prst="rect">
+                      <a:avLst/>
+                    </a:prstGeom>
+                    <a:noFill/>
+                    <a:ln>
+                      <a:noFill/>
+                    </a:ln>
+                  </pic:spPr>
+                </pic:pic>
+              </a:graphicData>
+            </a:graphic>
+          </wp:inline>
+        </w:drawing>
+      </w:r>
+    </w:p>
+    <w:p>
+      <w:r>
+        <w:lastRenderedPageBreak/>
         <w:t xml:space="preserve">For the Query Processor, we have the QueryEvaluatorTest.cpp, which is used to unit test all evaluation after Query Pre-Processing, and the QueryParserTest.cpp, which is used to unit test </w:t>
       </w:r>
       <w:r>
@@ -10677,6 +10756,62 @@
       <w:proofErr w:type="spellEnd"/>
       <w:r>
         <w:t xml:space="preserve"> objects.</w:t>
+      </w:r>
+    </w:p>
+    <w:p>
+      <w:r>
+        <w:rPr>
+          <w:noProof/>
+          <w:lang w:eastAsia="en-SG"/>
+        </w:rPr>
+        <w:drawing>
+          <wp:inline distT="0" distB="0" distL="0" distR="0">
+            <wp:extent cx="3996055" cy="4216400"/>
+            <wp:effectExtent l="0" t="0" r="4445" b="0"/>
+            <wp:docPr id="4" name="Picture 4"/>
+            <wp:cNvGraphicFramePr>
+              <a:graphicFrameLocks xmlns:a="http://schemas.openxmlformats.org/drawingml/2006/main" noChangeAspect="1"/>
+            </wp:cNvGraphicFramePr>
+            <a:graphic xmlns:a="http://schemas.openxmlformats.org/drawingml/2006/main">
+              <a:graphicData uri="http://schemas.openxmlformats.org/drawingml/2006/picture">
+                <pic:pic xmlns:pic="http://schemas.openxmlformats.org/drawingml/2006/picture">
+                  <pic:nvPicPr>
+                    <pic:cNvPr id="0" name="Picture 2"/>
+                    <pic:cNvPicPr>
+                      <a:picLocks noChangeAspect="1" noChangeArrowheads="1"/>
+                    </pic:cNvPicPr>
+                  </pic:nvPicPr>
+                  <pic:blipFill>
+                    <a:blip r:embed="rId12">
+                      <a:extLst>
+                        <a:ext uri="{28A0092B-C50C-407E-A947-70E740481C1C}">
+                          <a14:useLocalDpi xmlns:a14="http://schemas.microsoft.com/office/drawing/2010/main" val="0"/>
+                        </a:ext>
+                      </a:extLst>
+                    </a:blip>
+                    <a:srcRect/>
+                    <a:stretch>
+                      <a:fillRect/>
+                    </a:stretch>
+                  </pic:blipFill>
+                  <pic:spPr bwMode="auto">
+                    <a:xfrm>
+                      <a:off x="0" y="0"/>
+                      <a:ext cx="3996055" cy="4216400"/>
+                    </a:xfrm>
+                    <a:prstGeom prst="rect">
+                      <a:avLst/>
+                    </a:prstGeom>
+                    <a:noFill/>
+                    <a:ln>
+                      <a:noFill/>
+                    </a:ln>
+                  </pic:spPr>
+                </pic:pic>
+              </a:graphicData>
+            </a:graphic>
+          </wp:inline>
+        </w:drawing>
       </w:r>
     </w:p>
     <w:p>
@@ -10707,6 +10842,81 @@
       <w:bookmarkStart w:id="30" w:name="_Toc384845077"/>
       <w:bookmarkStart w:id="31" w:name="_Toc385275811"/>
       <w:bookmarkStart w:id="32" w:name="_Toc385276384"/>
+    </w:p>
+    <w:p>
+      <w:pPr>
+        <w:pStyle w:val="Heading2"/>
+      </w:pPr>
+    </w:p>
+    <w:p>
+      <w:pPr>
+        <w:pStyle w:val="Heading2"/>
+      </w:pPr>
+    </w:p>
+    <w:p>
+      <w:pPr>
+        <w:pStyle w:val="Heading2"/>
+      </w:pPr>
+    </w:p>
+    <w:p>
+      <w:pPr>
+        <w:pStyle w:val="Heading2"/>
+      </w:pPr>
+    </w:p>
+    <w:p>
+      <w:pPr>
+        <w:pStyle w:val="Heading2"/>
+      </w:pPr>
+    </w:p>
+    <w:p>
+      <w:pPr>
+        <w:pStyle w:val="Heading2"/>
+      </w:pPr>
+    </w:p>
+    <w:p>
+      <w:pPr>
+        <w:pStyle w:val="Heading2"/>
+      </w:pPr>
+    </w:p>
+    <w:p>
+      <w:pPr>
+        <w:pStyle w:val="Heading2"/>
+      </w:pPr>
+    </w:p>
+    <w:p>
+      <w:pPr>
+        <w:pStyle w:val="Heading2"/>
+      </w:pPr>
+    </w:p>
+    <w:p>
+      <w:pPr>
+        <w:pStyle w:val="Heading2"/>
+      </w:pPr>
+    </w:p>
+    <w:p>
+      <w:pPr>
+        <w:pStyle w:val="Heading2"/>
+      </w:pPr>
+    </w:p>
+    <w:p>
+      <w:pPr>
+        <w:pStyle w:val="Heading2"/>
+      </w:pPr>
+    </w:p>
+    <w:p>
+      <w:pPr>
+        <w:pStyle w:val="Heading2"/>
+      </w:pPr>
+    </w:p>
+    <w:p>
+      <w:pPr>
+        <w:pStyle w:val="Heading2"/>
+      </w:pPr>
+    </w:p>
+    <w:p>
+      <w:pPr>
+        <w:pStyle w:val="Heading2"/>
+      </w:pPr>
       <w:r>
         <w:lastRenderedPageBreak/>
         <w:t>4</w:t>
@@ -10734,14 +10944,225 @@
         <w:commentReference w:id="33"/>
       </w:r>
     </w:p>
+    <w:p>
+      <w:r>
+        <w:t>Integration Testing was split into two parts, Parser-PKB and PKB-Query Processor.</w:t>
+      </w:r>
+    </w:p>
+    <w:p>
+      <w:r>
+        <w:rPr>
+          <w:noProof/>
+          <w:lang w:eastAsia="en-SG"/>
+        </w:rPr>
+        <w:drawing>
+          <wp:inline distT="0" distB="0" distL="0" distR="0">
+            <wp:extent cx="3852333" cy="3098172"/>
+            <wp:effectExtent l="0" t="0" r="0" b="6985"/>
+            <wp:docPr id="10" name="Picture 10"/>
+            <wp:cNvGraphicFramePr>
+              <a:graphicFrameLocks xmlns:a="http://schemas.openxmlformats.org/drawingml/2006/main" noChangeAspect="1"/>
+            </wp:cNvGraphicFramePr>
+            <a:graphic xmlns:a="http://schemas.openxmlformats.org/drawingml/2006/main">
+              <a:graphicData uri="http://schemas.openxmlformats.org/drawingml/2006/picture">
+                <pic:pic xmlns:pic="http://schemas.openxmlformats.org/drawingml/2006/picture">
+                  <pic:nvPicPr>
+                    <pic:cNvPr id="0" name="Picture 3"/>
+                    <pic:cNvPicPr>
+                      <a:picLocks noChangeAspect="1" noChangeArrowheads="1"/>
+                    </pic:cNvPicPr>
+                  </pic:nvPicPr>
+                  <pic:blipFill>
+                    <a:blip r:embed="rId13">
+                      <a:extLst>
+                        <a:ext uri="{28A0092B-C50C-407E-A947-70E740481C1C}">
+                          <a14:useLocalDpi xmlns:a14="http://schemas.microsoft.com/office/drawing/2010/main" val="0"/>
+                        </a:ext>
+                      </a:extLst>
+                    </a:blip>
+                    <a:srcRect/>
+                    <a:stretch>
+                      <a:fillRect/>
+                    </a:stretch>
+                  </pic:blipFill>
+                  <pic:spPr bwMode="auto">
+                    <a:xfrm>
+                      <a:off x="0" y="0"/>
+                      <a:ext cx="3857297" cy="3102164"/>
+                    </a:xfrm>
+                    <a:prstGeom prst="rect">
+                      <a:avLst/>
+                    </a:prstGeom>
+                    <a:noFill/>
+                    <a:ln>
+                      <a:noFill/>
+                    </a:ln>
+                  </pic:spPr>
+                </pic:pic>
+              </a:graphicData>
+            </a:graphic>
+          </wp:inline>
+        </w:drawing>
+      </w:r>
+    </w:p>
     <w:p/>
+    <w:p>
+      <w:r>
+        <w:t>For Parser-PKB testing, a sample source is parsed and assertions are made to see the correctness of said parsing.</w:t>
+      </w:r>
+    </w:p>
+    <w:p>
+      <w:r>
+        <w:rPr>
+          <w:noProof/>
+          <w:lang w:eastAsia="en-SG"/>
+        </w:rPr>
+        <w:lastRenderedPageBreak/>
+        <w:drawing>
+          <wp:inline distT="0" distB="0" distL="0" distR="0">
+            <wp:extent cx="2912533" cy="5058733"/>
+            <wp:effectExtent l="0" t="0" r="2540" b="8890"/>
+            <wp:docPr id="13" name="Picture 13"/>
+            <wp:cNvGraphicFramePr>
+              <a:graphicFrameLocks xmlns:a="http://schemas.openxmlformats.org/drawingml/2006/main" noChangeAspect="1"/>
+            </wp:cNvGraphicFramePr>
+            <a:graphic xmlns:a="http://schemas.openxmlformats.org/drawingml/2006/main">
+              <a:graphicData uri="http://schemas.openxmlformats.org/drawingml/2006/picture">
+                <pic:pic xmlns:pic="http://schemas.openxmlformats.org/drawingml/2006/picture">
+                  <pic:nvPicPr>
+                    <pic:cNvPr id="0" name="Picture 4"/>
+                    <pic:cNvPicPr>
+                      <a:picLocks noChangeAspect="1" noChangeArrowheads="1"/>
+                    </pic:cNvPicPr>
+                  </pic:nvPicPr>
+                  <pic:blipFill>
+                    <a:blip r:embed="rId14">
+                      <a:extLst>
+                        <a:ext uri="{28A0092B-C50C-407E-A947-70E740481C1C}">
+                          <a14:useLocalDpi xmlns:a14="http://schemas.microsoft.com/office/drawing/2010/main" val="0"/>
+                        </a:ext>
+                      </a:extLst>
+                    </a:blip>
+                    <a:srcRect/>
+                    <a:stretch>
+                      <a:fillRect/>
+                    </a:stretch>
+                  </pic:blipFill>
+                  <pic:spPr bwMode="auto">
+                    <a:xfrm>
+                      <a:off x="0" y="0"/>
+                      <a:ext cx="2913798" cy="5060931"/>
+                    </a:xfrm>
+                    <a:prstGeom prst="rect">
+                      <a:avLst/>
+                    </a:prstGeom>
+                    <a:noFill/>
+                    <a:ln>
+                      <a:noFill/>
+                    </a:ln>
+                  </pic:spPr>
+                </pic:pic>
+              </a:graphicData>
+            </a:graphic>
+          </wp:inline>
+        </w:drawing>
+      </w:r>
+    </w:p>
+    <w:p>
+      <w:r>
+        <w:t xml:space="preserve">For PKB-Query Processor testing, queries are parsed by the </w:t>
+      </w:r>
+      <w:proofErr w:type="spellStart"/>
+      <w:r>
+        <w:t>QueryParser</w:t>
+      </w:r>
+      <w:proofErr w:type="spellEnd"/>
+      <w:r>
+        <w:t xml:space="preserve"> and then evaluated in the </w:t>
+      </w:r>
+      <w:proofErr w:type="spellStart"/>
+      <w:r>
+        <w:t>QueryProcessor</w:t>
+      </w:r>
+      <w:proofErr w:type="spellEnd"/>
+      <w:r>
+        <w:t xml:space="preserve">. The answers provided by the </w:t>
+      </w:r>
+      <w:proofErr w:type="spellStart"/>
+      <w:r>
+        <w:t>QueryProcessor</w:t>
+      </w:r>
+      <w:proofErr w:type="spellEnd"/>
+      <w:r>
+        <w:t xml:space="preserve"> are asserted to check for correctness.</w:t>
+      </w:r>
+      <w:bookmarkStart w:id="34" w:name="_GoBack"/>
+      <w:bookmarkEnd w:id="34"/>
+    </w:p>
+    <w:p>
+      <w:r>
+        <w:rPr>
+          <w:noProof/>
+          <w:lang w:eastAsia="en-SG"/>
+        </w:rPr>
+        <w:lastRenderedPageBreak/>
+        <w:drawing>
+          <wp:inline distT="0" distB="0" distL="0" distR="0">
+            <wp:extent cx="4326255" cy="3928745"/>
+            <wp:effectExtent l="0" t="0" r="0" b="0"/>
+            <wp:docPr id="14" name="Picture 14"/>
+            <wp:cNvGraphicFramePr>
+              <a:graphicFrameLocks xmlns:a="http://schemas.openxmlformats.org/drawingml/2006/main" noChangeAspect="1"/>
+            </wp:cNvGraphicFramePr>
+            <a:graphic xmlns:a="http://schemas.openxmlformats.org/drawingml/2006/main">
+              <a:graphicData uri="http://schemas.openxmlformats.org/drawingml/2006/picture">
+                <pic:pic xmlns:pic="http://schemas.openxmlformats.org/drawingml/2006/picture">
+                  <pic:nvPicPr>
+                    <pic:cNvPr id="0" name="Picture 5"/>
+                    <pic:cNvPicPr>
+                      <a:picLocks noChangeAspect="1" noChangeArrowheads="1"/>
+                    </pic:cNvPicPr>
+                  </pic:nvPicPr>
+                  <pic:blipFill>
+                    <a:blip r:embed="rId15">
+                      <a:extLst>
+                        <a:ext uri="{28A0092B-C50C-407E-A947-70E740481C1C}">
+                          <a14:useLocalDpi xmlns:a14="http://schemas.microsoft.com/office/drawing/2010/main" val="0"/>
+                        </a:ext>
+                      </a:extLst>
+                    </a:blip>
+                    <a:srcRect/>
+                    <a:stretch>
+                      <a:fillRect/>
+                    </a:stretch>
+                  </pic:blipFill>
+                  <pic:spPr bwMode="auto">
+                    <a:xfrm>
+                      <a:off x="0" y="0"/>
+                      <a:ext cx="4326255" cy="3928745"/>
+                    </a:xfrm>
+                    <a:prstGeom prst="rect">
+                      <a:avLst/>
+                    </a:prstGeom>
+                    <a:noFill/>
+                    <a:ln>
+                      <a:noFill/>
+                    </a:ln>
+                  </pic:spPr>
+                </pic:pic>
+              </a:graphicData>
+            </a:graphic>
+          </wp:inline>
+        </w:drawing>
+      </w:r>
+    </w:p>
     <w:p>
       <w:pPr>
         <w:pStyle w:val="Heading2"/>
       </w:pPr>
-      <w:bookmarkStart w:id="34" w:name="_Toc384845078"/>
-      <w:bookmarkStart w:id="35" w:name="_Toc385275812"/>
-      <w:bookmarkStart w:id="36" w:name="_Toc385276385"/>
+      <w:bookmarkStart w:id="35" w:name="_Toc384845078"/>
+      <w:bookmarkStart w:id="36" w:name="_Toc385275812"/>
+      <w:bookmarkStart w:id="37" w:name="_Toc385276385"/>
       <w:r>
         <w:t>4</w:t>
       </w:r>
@@ -10752,9 +11173,9 @@
         <w:tab/>
         <w:t>System Testing</w:t>
       </w:r>
-      <w:bookmarkEnd w:id="34"/>
       <w:bookmarkEnd w:id="35"/>
       <w:bookmarkEnd w:id="36"/>
+      <w:bookmarkEnd w:id="37"/>
     </w:p>
     <w:p>
       <w:r>
@@ -10813,7 +11234,7 @@
         <w:pStyle w:val="Heading1"/>
         <w:jc w:val="center"/>
       </w:pPr>
-      <w:bookmarkStart w:id="37" w:name="_Toc385276386"/>
+      <w:bookmarkStart w:id="38" w:name="_Toc385276386"/>
       <w:r>
         <w:lastRenderedPageBreak/>
         <w:t>5</w:t>
@@ -10821,15 +11242,15 @@
       <w:r>
         <w:t>.</w:t>
       </w:r>
-      <w:commentRangeStart w:id="38"/>
+      <w:commentRangeStart w:id="39"/>
       <w:r>
         <w:tab/>
       </w:r>
       <w:r>
         <w:t>Coding Standards</w:t>
       </w:r>
-      <w:bookmarkEnd w:id="37"/>
-      <w:commentRangeEnd w:id="38"/>
+      <w:bookmarkEnd w:id="38"/>
+      <w:commentRangeEnd w:id="39"/>
       <w:r>
         <w:rPr>
           <w:rStyle w:val="CommentReference"/>
@@ -10838,7 +11259,7 @@
           <w:color w:val="000000" w:themeColor="text1"/>
           <w:spacing w:val="0"/>
         </w:rPr>
-        <w:commentReference w:id="38"/>
+        <w:commentReference w:id="39"/>
       </w:r>
     </w:p>
     <w:p/>
@@ -10879,7 +11300,7 @@
         <w:pStyle w:val="Heading1"/>
         <w:jc w:val="center"/>
       </w:pPr>
-      <w:bookmarkStart w:id="39" w:name="_Toc385276387"/>
+      <w:bookmarkStart w:id="40" w:name="_Toc385276387"/>
       <w:r>
         <w:lastRenderedPageBreak/>
         <w:t>6</w:t>
@@ -10887,16 +11308,16 @@
       <w:r>
         <w:t>. API</w:t>
       </w:r>
-      <w:bookmarkEnd w:id="39"/>
+      <w:bookmarkEnd w:id="40"/>
     </w:p>
     <w:p/>
     <w:p>
       <w:pPr>
         <w:pStyle w:val="Heading2"/>
       </w:pPr>
-      <w:bookmarkStart w:id="40" w:name="_Toc384845079"/>
-      <w:bookmarkStart w:id="41" w:name="_Toc385275813"/>
-      <w:bookmarkStart w:id="42" w:name="_Toc385276388"/>
+      <w:bookmarkStart w:id="41" w:name="_Toc384845079"/>
+      <w:bookmarkStart w:id="42" w:name="_Toc385275813"/>
+      <w:bookmarkStart w:id="43" w:name="_Toc385276388"/>
       <w:r>
         <w:t>1</w:t>
       </w:r>
@@ -10904,9 +11325,9 @@
         <w:tab/>
         <w:t>Parser</w:t>
       </w:r>
-      <w:bookmarkEnd w:id="40"/>
       <w:bookmarkEnd w:id="41"/>
       <w:bookmarkEnd w:id="42"/>
+      <w:bookmarkEnd w:id="43"/>
     </w:p>
     <w:tbl>
       <w:tblPr>
@@ -11238,8 +11659,8 @@
       <w:pPr>
         <w:pStyle w:val="Heading2"/>
       </w:pPr>
-      <w:bookmarkStart w:id="43" w:name="_Toc385275814"/>
-      <w:bookmarkStart w:id="44" w:name="_Toc385276389"/>
+      <w:bookmarkStart w:id="44" w:name="_Toc385275814"/>
+      <w:bookmarkStart w:id="45" w:name="_Toc385276389"/>
       <w:r>
         <w:t>2</w:t>
       </w:r>
@@ -11255,8 +11676,8 @@
       <w:r>
         <w:t>)</w:t>
       </w:r>
-      <w:bookmarkEnd w:id="43"/>
       <w:bookmarkEnd w:id="44"/>
+      <w:bookmarkEnd w:id="45"/>
     </w:p>
     <w:tbl>
       <w:tblPr>
@@ -11410,21 +11831,7 @@
               <w:rPr>
                 <w:lang w:eastAsia="en-SG"/>
               </w:rPr>
-              <w:t xml:space="preserve">(INDEX </w:t>
-            </w:r>
-            <w:proofErr w:type="spellStart"/>
-            <w:r>
-              <w:rPr>
-                <w:lang w:eastAsia="en-SG"/>
-              </w:rPr>
-              <w:t>i</w:t>
-            </w:r>
-            <w:proofErr w:type="spellEnd"/>
-            <w:r>
-              <w:rPr>
-                <w:lang w:eastAsia="en-SG"/>
-              </w:rPr>
-              <w:t>);</w:t>
+              <w:t>(INDEX i);</w:t>
             </w:r>
           </w:p>
           <w:p>
@@ -11452,16 +11859,8 @@
               <w:rPr>
                 <w:lang w:eastAsia="en-SG"/>
               </w:rPr>
-              <w:t xml:space="preserve">the </w:t>
-            </w:r>
-            <w:proofErr w:type="spellStart"/>
-            <w:r>
-              <w:rPr>
-                <w:lang w:eastAsia="en-SG"/>
-              </w:rPr>
-              <w:t>i</w:t>
-            </w:r>
-            <w:proofErr w:type="spellEnd"/>
+              <w:t>the i</w:t>
+            </w:r>
             <w:proofErr w:type="gramEnd"/>
             <w:r>
               <w:rPr>
@@ -12479,9 +12878,9 @@
       <w:pPr>
         <w:pStyle w:val="Heading2"/>
       </w:pPr>
-      <w:bookmarkStart w:id="45" w:name="_Toc384845080"/>
-      <w:bookmarkStart w:id="46" w:name="_Toc385275815"/>
-      <w:bookmarkStart w:id="47" w:name="_Toc385276390"/>
+      <w:bookmarkStart w:id="46" w:name="_Toc384845080"/>
+      <w:bookmarkStart w:id="47" w:name="_Toc385275815"/>
+      <w:bookmarkStart w:id="48" w:name="_Toc385276390"/>
       <w:r>
         <w:t>3</w:t>
       </w:r>
@@ -12492,9 +12891,9 @@
       <w:r>
         <w:t>Vartable</w:t>
       </w:r>
-      <w:bookmarkEnd w:id="45"/>
       <w:bookmarkEnd w:id="46"/>
       <w:bookmarkEnd w:id="47"/>
+      <w:bookmarkEnd w:id="48"/>
       <w:proofErr w:type="spellEnd"/>
     </w:p>
     <w:tbl>
@@ -13223,9 +13622,9 @@
       <w:pPr>
         <w:pStyle w:val="Heading2"/>
       </w:pPr>
-      <w:bookmarkStart w:id="48" w:name="_Toc384845081"/>
-      <w:bookmarkStart w:id="49" w:name="_Toc385275816"/>
-      <w:bookmarkStart w:id="50" w:name="_Toc385276391"/>
+      <w:bookmarkStart w:id="49" w:name="_Toc384845081"/>
+      <w:bookmarkStart w:id="50" w:name="_Toc385275816"/>
+      <w:bookmarkStart w:id="51" w:name="_Toc385276391"/>
       <w:r>
         <w:t>4</w:t>
       </w:r>
@@ -13236,9 +13635,9 @@
       <w:r>
         <w:t>Proctable</w:t>
       </w:r>
-      <w:bookmarkEnd w:id="48"/>
       <w:bookmarkEnd w:id="49"/>
       <w:bookmarkEnd w:id="50"/>
+      <w:bookmarkEnd w:id="51"/>
       <w:proofErr w:type="spellEnd"/>
     </w:p>
     <w:tbl>
@@ -13946,22 +14345,22 @@
       <w:pPr>
         <w:pStyle w:val="Heading2"/>
       </w:pPr>
-      <w:bookmarkStart w:id="51" w:name="_Toc384845082"/>
-      <w:bookmarkStart w:id="52" w:name="_Toc385275817"/>
-      <w:bookmarkStart w:id="53" w:name="_Toc385276392"/>
+      <w:bookmarkStart w:id="52" w:name="_Toc384845082"/>
+      <w:bookmarkStart w:id="53" w:name="_Toc385275817"/>
+      <w:bookmarkStart w:id="54" w:name="_Toc385276392"/>
       <w:r>
         <w:t>5</w:t>
       </w:r>
       <w:r>
         <w:tab/>
       </w:r>
-      <w:bookmarkEnd w:id="51"/>
+      <w:bookmarkEnd w:id="52"/>
       <w:proofErr w:type="spellStart"/>
       <w:r>
         <w:t>TypeTable</w:t>
       </w:r>
-      <w:bookmarkEnd w:id="52"/>
       <w:bookmarkEnd w:id="53"/>
+      <w:bookmarkEnd w:id="54"/>
       <w:proofErr w:type="spellEnd"/>
     </w:p>
     <w:tbl>
@@ -14530,9 +14929,9 @@
       <w:pPr>
         <w:pStyle w:val="Heading2"/>
       </w:pPr>
-      <w:bookmarkStart w:id="54" w:name="_Toc384845083"/>
-      <w:bookmarkStart w:id="55" w:name="_Toc385275818"/>
-      <w:bookmarkStart w:id="56" w:name="_Toc385276393"/>
+      <w:bookmarkStart w:id="55" w:name="_Toc384845083"/>
+      <w:bookmarkStart w:id="56" w:name="_Toc385275818"/>
+      <w:bookmarkStart w:id="57" w:name="_Toc385276393"/>
       <w:r>
         <w:t>6</w:t>
       </w:r>
@@ -14540,9 +14939,9 @@
         <w:tab/>
         <w:t>Follows</w:t>
       </w:r>
-      <w:bookmarkEnd w:id="54"/>
       <w:bookmarkEnd w:id="55"/>
       <w:bookmarkEnd w:id="56"/>
+      <w:bookmarkEnd w:id="57"/>
     </w:p>
     <w:tbl>
       <w:tblPr>
@@ -15618,8 +16017,6 @@
                 <w:lang w:eastAsia="en-SG"/>
               </w:rPr>
             </w:pPr>
-            <w:bookmarkStart w:id="57" w:name="_GoBack"/>
-            <w:bookmarkEnd w:id="57"/>
           </w:p>
           <w:p>
             <w:pPr>
@@ -24751,7 +25148,7 @@
       <w:proofErr w:type="gramEnd"/>
     </w:p>
   </w:comment>
-  <w:comment w:id="38" w:author="Ipsita Mohapatra" w:date="2014-04-14T22:33:00Z" w:initials="IM">
+  <w:comment w:id="39" w:author="Ipsita Mohapatra" w:date="2014-04-14T22:33:00Z" w:initials="IM">
     <w:p>
       <w:pPr>
         <w:pStyle w:val="CommentText"/>
@@ -27470,7 +27867,7 @@
 <file path=word/charts/chart1.xml><?xml version="1.0" encoding="utf-8"?>
 <c:chartSpace xmlns:c="http://schemas.openxmlformats.org/drawingml/2006/chart" xmlns:a="http://schemas.openxmlformats.org/drawingml/2006/main" xmlns:r="http://schemas.openxmlformats.org/officeDocument/2006/relationships">
   <c:date1904 val="0"/>
-  <c:lang val="en-US"/>
+  <c:lang val="en-SG"/>
   <c:roundedCorners val="0"/>
   <mc:AlternateContent xmlns:mc="http://schemas.openxmlformats.org/markup-compatibility/2006">
     <mc:Choice xmlns:c14="http://schemas.microsoft.com/office/drawing/2007/8/2/chart" Requires="c14">
@@ -27744,11 +28141,11 @@
         </c:dLbls>
         <c:gapWidth val="150"/>
         <c:overlap val="100"/>
-        <c:axId val="148198912"/>
-        <c:axId val="148200448"/>
+        <c:axId val="39447552"/>
+        <c:axId val="76071680"/>
       </c:barChart>
       <c:catAx>
-        <c:axId val="148198912"/>
+        <c:axId val="39447552"/>
         <c:scaling>
           <c:orientation val="maxMin"/>
         </c:scaling>
@@ -27757,7 +28154,7 @@
         <c:majorTickMark val="out"/>
         <c:minorTickMark val="none"/>
         <c:tickLblPos val="nextTo"/>
-        <c:crossAx val="148200448"/>
+        <c:crossAx val="76071680"/>
         <c:crosses val="autoZero"/>
         <c:auto val="1"/>
         <c:lblAlgn val="ctr"/>
@@ -27765,7 +28162,7 @@
         <c:noMultiLvlLbl val="0"/>
       </c:catAx>
       <c:valAx>
-        <c:axId val="148200448"/>
+        <c:axId val="76071680"/>
         <c:scaling>
           <c:orientation val="minMax"/>
           <c:max val="41746"/>
@@ -27778,7 +28175,7 @@
         <c:majorTickMark val="out"/>
         <c:minorTickMark val="none"/>
         <c:tickLblPos val="nextTo"/>
-        <c:crossAx val="148198912"/>
+        <c:crossAx val="39447552"/>
         <c:crosses val="autoZero"/>
         <c:crossBetween val="between"/>
       </c:valAx>
@@ -28102,7 +28499,7 @@
 </file>
 
 <file path=customXml/itemProps2.xml><?xml version="1.0" encoding="utf-8"?>
-<ds:datastoreItem xmlns:ds="http://schemas.openxmlformats.org/officeDocument/2006/customXml" ds:itemID="{007E2DFB-62F8-475D-B6D0-424DA0FFB811}">
+<ds:datastoreItem xmlns:ds="http://schemas.openxmlformats.org/officeDocument/2006/customXml" ds:itemID="{4156511C-3031-466A-B32E-E6B272FB04D1}">
   <ds:schemaRefs>
     <ds:schemaRef ds:uri="http://schemas.openxmlformats.org/officeDocument/2006/bibliography"/>
   </ds:schemaRefs>

</xml_diff>